<commit_message>
anotações sobre HTML e CSS/início da criação da pokedex consumindo a PokéAPI
</commit_message>
<xml_diff>
--- a/Primeiras Páginas Interativas com JavaScript/08 - pokedex/anotações.docx
+++ b/Primeiras Páginas Interativas com JavaScript/08 - pokedex/anotações.docx
@@ -16,6 +16,7 @@
           <w:bCs/>
         </w:rPr>
       </w:pPr>
+      <w:proofErr w:type="spellStart"/>
       <w:r>
         <w:rPr>
           <w:b/>
@@ -25,11 +26,26 @@
         </w:rPr>
         <w:t>npm</w:t>
       </w:r>
-      <w:r>
-        <w:rPr>
-          <w:lang w:val="pt-BR"/>
-        </w:rPr>
-        <w:t>: Node Package Manager</w:t>
+      <w:proofErr w:type="spellEnd"/>
+      <w:r>
+        <w:rPr>
+          <w:lang w:val="pt-BR"/>
+        </w:rPr>
+        <w:t xml:space="preserve">: Node </w:t>
+      </w:r>
+      <w:proofErr w:type="spellStart"/>
+      <w:r>
+        <w:rPr>
+          <w:lang w:val="pt-BR"/>
+        </w:rPr>
+        <w:t>Package</w:t>
+      </w:r>
+      <w:proofErr w:type="spellEnd"/>
+      <w:r>
+        <w:rPr>
+          <w:lang w:val="pt-BR"/>
+        </w:rPr>
+        <w:t xml:space="preserve"> Manager</w:t>
       </w:r>
     </w:p>
     <w:p>
@@ -51,16 +67,61 @@
         <w:rPr>
           <w:lang w:val="pt-BR"/>
         </w:rPr>
-        <w:t xml:space="preserve">Para instalar uma biblioteca do nodejs, vamos no terminal e digitamos: </w:t>
-      </w:r>
-      <w:r>
-        <w:rPr>
-          <w:b/>
-          <w:bCs/>
-          <w:color w:val="FF0000"/>
-          <w:lang w:val="pt-BR"/>
-        </w:rPr>
-        <w:t xml:space="preserve">npm install -g </w:t>
+        <w:t xml:space="preserve">Para instalar uma biblioteca do </w:t>
+      </w:r>
+      <w:proofErr w:type="spellStart"/>
+      <w:r>
+        <w:rPr>
+          <w:lang w:val="pt-BR"/>
+        </w:rPr>
+        <w:t>nodejs</w:t>
+      </w:r>
+      <w:proofErr w:type="spellEnd"/>
+      <w:r>
+        <w:rPr>
+          <w:lang w:val="pt-BR"/>
+        </w:rPr>
+        <w:t xml:space="preserve">, vamos no terminal e digitamos: </w:t>
+      </w:r>
+      <w:proofErr w:type="spellStart"/>
+      <w:r>
+        <w:rPr>
+          <w:b/>
+          <w:bCs/>
+          <w:color w:val="FF0000"/>
+          <w:lang w:val="pt-BR"/>
+        </w:rPr>
+        <w:t>npm</w:t>
+      </w:r>
+      <w:proofErr w:type="spellEnd"/>
+      <w:r>
+        <w:rPr>
+          <w:b/>
+          <w:bCs/>
+          <w:color w:val="FF0000"/>
+          <w:lang w:val="pt-BR"/>
+        </w:rPr>
+        <w:t xml:space="preserve"> </w:t>
+      </w:r>
+      <w:proofErr w:type="spellStart"/>
+      <w:r>
+        <w:rPr>
+          <w:b/>
+          <w:bCs/>
+          <w:color w:val="FF0000"/>
+          <w:lang w:val="pt-BR"/>
+        </w:rPr>
+        <w:t>install</w:t>
+      </w:r>
+      <w:proofErr w:type="spellEnd"/>
+      <w:r>
+        <w:rPr>
+          <w:b/>
+          <w:bCs/>
+          <w:color w:val="FF0000"/>
+          <w:lang w:val="pt-BR"/>
+        </w:rPr>
+        <w:t xml:space="preserve"> -g </w:t>
       </w:r>
       <w:r>
         <w:rPr>
@@ -93,14 +154,25 @@
         </w:rPr>
         <w:t xml:space="preserve">Criar um arquivo a partir do terminal: </w:t>
       </w:r>
-      <w:r>
-        <w:rPr>
-          <w:b/>
-          <w:bCs/>
-          <w:color w:val="FF0000"/>
-          <w:lang w:val="pt-BR"/>
-        </w:rPr>
-        <w:t>touch nome-do-arquivo.extensão</w:t>
+      <w:proofErr w:type="spellStart"/>
+      <w:r>
+        <w:rPr>
+          <w:b/>
+          <w:bCs/>
+          <w:color w:val="FF0000"/>
+          <w:lang w:val="pt-BR"/>
+        </w:rPr>
+        <w:t>touch</w:t>
+      </w:r>
+      <w:proofErr w:type="spellEnd"/>
+      <w:r>
+        <w:rPr>
+          <w:b/>
+          <w:bCs/>
+          <w:color w:val="FF0000"/>
+          <w:lang w:val="pt-BR"/>
+        </w:rPr>
+        <w:t xml:space="preserve"> nome-do-arquivo.extensão</w:t>
       </w:r>
     </w:p>
     <w:p>
@@ -327,7 +399,21 @@
         <w:rPr>
           <w:lang w:val="pt-BR"/>
         </w:rPr>
-        <w:t xml:space="preserve"> (IP:porta), onde:</w:t>
+        <w:t xml:space="preserve"> (</w:t>
+      </w:r>
+      <w:proofErr w:type="spellStart"/>
+      <w:r>
+        <w:rPr>
+          <w:lang w:val="pt-BR"/>
+        </w:rPr>
+        <w:t>IP:porta</w:t>
+      </w:r>
+      <w:proofErr w:type="spellEnd"/>
+      <w:r>
+        <w:rPr>
+          <w:lang w:val="pt-BR"/>
+        </w:rPr>
+        <w:t>), onde:</w:t>
       </w:r>
     </w:p>
     <w:p>
@@ -497,6 +583,7 @@
           <w:ilvl w:val="0"/>
           <w:numId w:val="1"/>
         </w:numPr>
+        <w:spacing w:line="360" w:lineRule="auto"/>
         <w:ind w:left="360"/>
         <w:rPr>
           <w:lang w:val="pt-BR"/>
@@ -541,15 +628,37 @@
         </w:rPr>
         <w:t xml:space="preserve"> através de uma </w:t>
       </w:r>
-      <w:r>
-        <w:rPr>
-          <w:b/>
-          <w:bCs/>
-          <w:color w:val="FF0000"/>
-          <w:lang w:val="pt-BR"/>
-        </w:rPr>
-        <w:t>tag style</w:t>
-      </w:r>
+      <w:proofErr w:type="spellStart"/>
+      <w:r>
+        <w:rPr>
+          <w:b/>
+          <w:bCs/>
+          <w:color w:val="FF0000"/>
+          <w:lang w:val="pt-BR"/>
+        </w:rPr>
+        <w:t>tag</w:t>
+      </w:r>
+      <w:proofErr w:type="spellEnd"/>
+      <w:r>
+        <w:rPr>
+          <w:b/>
+          <w:bCs/>
+          <w:color w:val="FF0000"/>
+          <w:lang w:val="pt-BR"/>
+        </w:rPr>
+        <w:t xml:space="preserve"> </w:t>
+      </w:r>
+      <w:proofErr w:type="spellStart"/>
+      <w:r>
+        <w:rPr>
+          <w:b/>
+          <w:bCs/>
+          <w:color w:val="FF0000"/>
+          <w:lang w:val="pt-BR"/>
+        </w:rPr>
+        <w:t>style</w:t>
+      </w:r>
+      <w:proofErr w:type="spellEnd"/>
       <w:r>
         <w:rPr>
           <w:lang w:val="pt-BR"/>
@@ -564,16 +673,31 @@
           <w:ilvl w:val="0"/>
           <w:numId w:val="1"/>
         </w:numPr>
-        <w:ind w:left="360"/>
-        <w:rPr>
-          <w:lang w:val="pt-BR"/>
-        </w:rPr>
-      </w:pPr>
-      <w:r>
-        <w:rPr>
-          <w:lang w:val="pt-BR"/>
-        </w:rPr>
-        <w:t xml:space="preserve">O JavaScript é toda a parte que atribui comportamento </w:t>
+        <w:spacing w:line="360" w:lineRule="auto"/>
+        <w:ind w:left="360"/>
+        <w:rPr>
+          <w:lang w:val="pt-BR"/>
+        </w:rPr>
+      </w:pPr>
+      <w:r>
+        <w:rPr>
+          <w:lang w:val="pt-BR"/>
+        </w:rPr>
+        <w:t xml:space="preserve">O </w:t>
+      </w:r>
+      <w:proofErr w:type="spellStart"/>
+      <w:r>
+        <w:rPr>
+          <w:lang w:val="pt-BR"/>
+        </w:rPr>
+        <w:t>JavaScript</w:t>
+      </w:r>
+      <w:proofErr w:type="spellEnd"/>
+      <w:r>
+        <w:rPr>
+          <w:lang w:val="pt-BR"/>
+        </w:rPr>
+        <w:t xml:space="preserve"> é toda a parte que atribui comportamento </w:t>
       </w:r>
       <w:r>
         <w:rPr>
@@ -595,6 +719,7 @@
           <w:ilvl w:val="0"/>
           <w:numId w:val="1"/>
         </w:numPr>
+        <w:spacing w:line="360" w:lineRule="auto"/>
         <w:ind w:left="360"/>
         <w:rPr>
           <w:lang w:val="pt-BR"/>
@@ -610,7 +735,35 @@
         <w:rPr>
           <w:lang w:val="pt-BR"/>
         </w:rPr>
-        <w:t>dentro da tag head e o JS no final do HTML</w:t>
+        <w:t xml:space="preserve">dentro da </w:t>
+      </w:r>
+      <w:proofErr w:type="spellStart"/>
+      <w:r>
+        <w:rPr>
+          <w:lang w:val="pt-BR"/>
+        </w:rPr>
+        <w:t>tag</w:t>
+      </w:r>
+      <w:proofErr w:type="spellEnd"/>
+      <w:r>
+        <w:rPr>
+          <w:lang w:val="pt-BR"/>
+        </w:rPr>
+        <w:t xml:space="preserve"> </w:t>
+      </w:r>
+      <w:proofErr w:type="spellStart"/>
+      <w:r>
+        <w:rPr>
+          <w:lang w:val="pt-BR"/>
+        </w:rPr>
+        <w:t>head</w:t>
+      </w:r>
+      <w:proofErr w:type="spellEnd"/>
+      <w:r>
+        <w:rPr>
+          <w:lang w:val="pt-BR"/>
+        </w:rPr>
+        <w:t xml:space="preserve"> e o JS no final do HTML</w:t>
       </w:r>
       <w:r>
         <w:rPr>
@@ -618,13 +771,23 @@
         </w:rPr>
         <w:t xml:space="preserve">, dentro da </w:t>
       </w:r>
-      <w:r>
-        <w:rPr>
-          <w:b/>
-          <w:bCs/>
-          <w:lang w:val="pt-BR"/>
-        </w:rPr>
-        <w:t>tag body</w:t>
+      <w:proofErr w:type="spellStart"/>
+      <w:r>
+        <w:rPr>
+          <w:b/>
+          <w:bCs/>
+          <w:lang w:val="pt-BR"/>
+        </w:rPr>
+        <w:t>tag</w:t>
+      </w:r>
+      <w:proofErr w:type="spellEnd"/>
+      <w:r>
+        <w:rPr>
+          <w:b/>
+          <w:bCs/>
+          <w:lang w:val="pt-BR"/>
+        </w:rPr>
+        <w:t xml:space="preserve"> body</w:t>
       </w:r>
       <w:r>
         <w:rPr>
@@ -640,25 +803,51 @@
           <w:ilvl w:val="0"/>
           <w:numId w:val="1"/>
         </w:numPr>
-        <w:ind w:left="360"/>
-        <w:rPr>
-          <w:lang w:val="pt-BR"/>
-        </w:rPr>
-      </w:pPr>
-      <w:r>
-        <w:rPr>
-          <w:lang w:val="pt-BR"/>
-        </w:rPr>
-        <w:t xml:space="preserve">Podemos utilizar o JavaScript dentro do HTML através da </w:t>
-      </w:r>
-      <w:r>
-        <w:rPr>
-          <w:b/>
-          <w:bCs/>
-          <w:color w:val="FF0000"/>
-          <w:lang w:val="pt-BR"/>
-        </w:rPr>
-        <w:t>tag script</w:t>
+        <w:spacing w:line="360" w:lineRule="auto"/>
+        <w:ind w:left="360"/>
+        <w:rPr>
+          <w:lang w:val="pt-BR"/>
+        </w:rPr>
+      </w:pPr>
+      <w:r>
+        <w:rPr>
+          <w:lang w:val="pt-BR"/>
+        </w:rPr>
+        <w:t xml:space="preserve">Podemos utilizar o </w:t>
+      </w:r>
+      <w:proofErr w:type="spellStart"/>
+      <w:r>
+        <w:rPr>
+          <w:lang w:val="pt-BR"/>
+        </w:rPr>
+        <w:t>JavaScript</w:t>
+      </w:r>
+      <w:proofErr w:type="spellEnd"/>
+      <w:r>
+        <w:rPr>
+          <w:lang w:val="pt-BR"/>
+        </w:rPr>
+        <w:t xml:space="preserve"> dentro do HTML através da </w:t>
+      </w:r>
+      <w:proofErr w:type="spellStart"/>
+      <w:r>
+        <w:rPr>
+          <w:b/>
+          <w:bCs/>
+          <w:color w:val="FF0000"/>
+          <w:lang w:val="pt-BR"/>
+        </w:rPr>
+        <w:t>tag</w:t>
+      </w:r>
+      <w:proofErr w:type="spellEnd"/>
+      <w:r>
+        <w:rPr>
+          <w:b/>
+          <w:bCs/>
+          <w:color w:val="FF0000"/>
+          <w:lang w:val="pt-BR"/>
+        </w:rPr>
+        <w:t xml:space="preserve"> script</w:t>
       </w:r>
     </w:p>
     <w:p>
@@ -668,21 +857,37 @@
           <w:ilvl w:val="0"/>
           <w:numId w:val="1"/>
         </w:numPr>
-        <w:ind w:left="360"/>
-        <w:rPr>
-          <w:lang w:val="pt-BR"/>
-        </w:rPr>
-      </w:pPr>
-      <w:r>
-        <w:rPr>
-          <w:lang w:val="pt-BR"/>
-        </w:rPr>
-        <w:t>Comandos do JavaScript importantes para a manipulação da página:</w:t>
-      </w:r>
-    </w:p>
-    <w:p>
-      <w:pPr>
-        <w:pStyle w:val="ListParagraph"/>
+        <w:spacing w:line="360" w:lineRule="auto"/>
+        <w:ind w:left="360"/>
+        <w:rPr>
+          <w:lang w:val="pt-BR"/>
+        </w:rPr>
+      </w:pPr>
+      <w:r>
+        <w:rPr>
+          <w:lang w:val="pt-BR"/>
+        </w:rPr>
+        <w:t xml:space="preserve">Comandos do </w:t>
+      </w:r>
+      <w:proofErr w:type="spellStart"/>
+      <w:r>
+        <w:rPr>
+          <w:lang w:val="pt-BR"/>
+        </w:rPr>
+        <w:t>JavaScript</w:t>
+      </w:r>
+      <w:proofErr w:type="spellEnd"/>
+      <w:r>
+        <w:rPr>
+          <w:lang w:val="pt-BR"/>
+        </w:rPr>
+        <w:t xml:space="preserve"> importantes para a manipulação da página:</w:t>
+      </w:r>
+    </w:p>
+    <w:p>
+      <w:pPr>
+        <w:pStyle w:val="ListParagraph"/>
+        <w:spacing w:line="360" w:lineRule="auto"/>
         <w:ind w:left="360"/>
         <w:rPr>
           <w:lang w:val="pt-BR"/>
@@ -696,12 +901,14 @@
           <w:ilvl w:val="0"/>
           <w:numId w:val="2"/>
         </w:numPr>
-        <w:rPr>
-          <w:b/>
-          <w:bCs/>
-          <w:lang w:val="pt-BR"/>
-        </w:rPr>
-      </w:pPr>
+        <w:spacing w:line="360" w:lineRule="auto"/>
+        <w:rPr>
+          <w:b/>
+          <w:bCs/>
+          <w:lang w:val="pt-BR"/>
+        </w:rPr>
+      </w:pPr>
+      <w:proofErr w:type="spellStart"/>
       <w:r>
         <w:rPr>
           <w:b/>
@@ -711,6 +918,7 @@
         </w:rPr>
         <w:t>window</w:t>
       </w:r>
+      <w:proofErr w:type="spellEnd"/>
       <w:r>
         <w:rPr>
           <w:b/>
@@ -741,20 +949,32 @@
           <w:ilvl w:val="0"/>
           <w:numId w:val="2"/>
         </w:numPr>
-        <w:rPr>
-          <w:b/>
-          <w:bCs/>
-          <w:lang w:val="pt-BR"/>
-        </w:rPr>
-      </w:pPr>
-      <w:r>
-        <w:rPr>
-          <w:b/>
-          <w:bCs/>
-          <w:color w:val="FF0000"/>
-          <w:lang w:val="pt-BR"/>
-        </w:rPr>
-        <w:t xml:space="preserve">document </w:t>
+        <w:spacing w:line="360" w:lineRule="auto"/>
+        <w:rPr>
+          <w:b/>
+          <w:bCs/>
+          <w:lang w:val="pt-BR"/>
+        </w:rPr>
+      </w:pPr>
+      <w:proofErr w:type="spellStart"/>
+      <w:r>
+        <w:rPr>
+          <w:b/>
+          <w:bCs/>
+          <w:color w:val="FF0000"/>
+          <w:lang w:val="pt-BR"/>
+        </w:rPr>
+        <w:t>document</w:t>
+      </w:r>
+      <w:proofErr w:type="spellEnd"/>
+      <w:r>
+        <w:rPr>
+          <w:b/>
+          <w:bCs/>
+          <w:color w:val="FF0000"/>
+          <w:lang w:val="pt-BR"/>
+        </w:rPr>
+        <w:t xml:space="preserve"> </w:t>
       </w:r>
       <w:r>
         <w:rPr>
@@ -770,12 +990,14 @@
           <w:ilvl w:val="0"/>
           <w:numId w:val="2"/>
         </w:numPr>
-        <w:rPr>
-          <w:b/>
-          <w:bCs/>
-          <w:lang w:val="pt-BR"/>
-        </w:rPr>
-      </w:pPr>
+        <w:spacing w:line="360" w:lineRule="auto"/>
+        <w:rPr>
+          <w:b/>
+          <w:bCs/>
+          <w:lang w:val="pt-BR"/>
+        </w:rPr>
+      </w:pPr>
+      <w:proofErr w:type="spellStart"/>
       <w:r>
         <w:rPr>
           <w:b/>
@@ -785,6 +1007,7 @@
         </w:rPr>
         <w:t>getElementByID</w:t>
       </w:r>
+      <w:proofErr w:type="spellEnd"/>
       <w:r>
         <w:rPr>
           <w:lang w:val="pt-BR"/>
@@ -805,12 +1028,14 @@
           <w:ilvl w:val="0"/>
           <w:numId w:val="2"/>
         </w:numPr>
-        <w:rPr>
-          <w:b/>
-          <w:bCs/>
-          <w:lang w:val="pt-BR"/>
-        </w:rPr>
-      </w:pPr>
+        <w:spacing w:line="360" w:lineRule="auto"/>
+        <w:rPr>
+          <w:b/>
+          <w:bCs/>
+          <w:lang w:val="pt-BR"/>
+        </w:rPr>
+      </w:pPr>
+      <w:proofErr w:type="spellStart"/>
       <w:r>
         <w:rPr>
           <w:b/>
@@ -820,11 +1045,2905 @@
         </w:rPr>
         <w:t>addEventListener</w:t>
       </w:r>
+      <w:proofErr w:type="spellEnd"/>
       <w:r>
         <w:rPr>
           <w:lang w:val="pt-BR"/>
         </w:rPr>
         <w:t xml:space="preserve"> (cria uma funcionalidade, exemplo: clicar)</w:t>
+      </w:r>
+    </w:p>
+    <w:p>
+      <w:pPr>
+        <w:pStyle w:val="ListParagraph"/>
+        <w:spacing w:line="360" w:lineRule="auto"/>
+        <w:rPr>
+          <w:b/>
+          <w:bCs/>
+          <w:color w:val="FF0000"/>
+          <w:lang w:val="pt-BR"/>
+        </w:rPr>
+      </w:pPr>
+    </w:p>
+    <w:p>
+      <w:pPr>
+        <w:pStyle w:val="ListParagraph"/>
+        <w:spacing w:line="360" w:lineRule="auto"/>
+        <w:rPr>
+          <w:b/>
+          <w:bCs/>
+          <w:color w:val="FF0000"/>
+          <w:lang w:val="pt-BR"/>
+        </w:rPr>
+      </w:pPr>
+    </w:p>
+    <w:p>
+      <w:pPr>
+        <w:spacing w:line="360" w:lineRule="auto"/>
+        <w:rPr>
+          <w:b/>
+          <w:bCs/>
+          <w:color w:val="FF0000"/>
+          <w:lang w:val="pt-BR"/>
+        </w:rPr>
+      </w:pPr>
+    </w:p>
+    <w:p>
+      <w:pPr>
+        <w:pStyle w:val="ListParagraph"/>
+        <w:numPr>
+          <w:ilvl w:val="0"/>
+          <w:numId w:val="3"/>
+        </w:numPr>
+        <w:spacing w:line="360" w:lineRule="auto"/>
+        <w:ind w:left="360"/>
+        <w:rPr>
+          <w:b/>
+          <w:bCs/>
+          <w:lang w:val="pt-BR"/>
+        </w:rPr>
+      </w:pPr>
+      <w:r>
+        <w:rPr>
+          <w:b/>
+          <w:bCs/>
+          <w:lang w:val="pt-BR"/>
+        </w:rPr>
+        <w:lastRenderedPageBreak/>
+        <w:t>Normalize</w:t>
+      </w:r>
+      <w:r>
+        <w:rPr>
+          <w:b/>
+          <w:bCs/>
+          <w:lang w:val="pt-BR"/>
+        </w:rPr>
+        <w:t xml:space="preserve">: </w:t>
+      </w:r>
+      <w:r>
+        <w:rPr>
+          <w:lang w:val="pt-BR"/>
+        </w:rPr>
+        <w:t>um CSS que padroniza todo o estilo inicial, ou seja, todo estilo padrão ficará igual</w:t>
+      </w:r>
+      <w:r>
+        <w:rPr>
+          <w:lang w:val="pt-BR"/>
+        </w:rPr>
+        <w:t>/padronizado para todos os navegadores, já que existe diferença na interpretação do CSS entre eles</w:t>
+      </w:r>
+      <w:r>
+        <w:rPr>
+          <w:lang w:val="pt-BR"/>
+        </w:rPr>
+        <w:t xml:space="preserve"> </w:t>
+      </w:r>
+      <w:r>
+        <w:rPr>
+          <w:b/>
+          <w:bCs/>
+          <w:color w:val="FF0000"/>
+          <w:lang w:val="pt-BR"/>
+        </w:rPr>
+        <w:t>(usar Normalize.css)</w:t>
+      </w:r>
+    </w:p>
+    <w:p>
+      <w:pPr>
+        <w:pStyle w:val="ListParagraph"/>
+        <w:numPr>
+          <w:ilvl w:val="0"/>
+          <w:numId w:val="3"/>
+        </w:numPr>
+        <w:spacing w:line="360" w:lineRule="auto"/>
+        <w:ind w:left="360"/>
+        <w:rPr>
+          <w:b/>
+          <w:bCs/>
+          <w:lang w:val="pt-BR"/>
+        </w:rPr>
+      </w:pPr>
+      <w:r>
+        <w:rPr>
+          <w:lang w:val="pt-BR"/>
+        </w:rPr>
+        <w:t>Quando subimos uma página a partir do servidor local (nossa máquina)</w:t>
+      </w:r>
+      <w:r>
+        <w:rPr>
+          <w:lang w:val="pt-BR"/>
+        </w:rPr>
+        <w:t xml:space="preserve">, o navegador pode guardar </w:t>
+      </w:r>
+      <w:r>
+        <w:rPr>
+          <w:b/>
+          <w:bCs/>
+          <w:color w:val="FF0000"/>
+          <w:lang w:val="pt-BR"/>
+        </w:rPr>
+        <w:t>cache</w:t>
+      </w:r>
+      <w:r>
+        <w:rPr>
+          <w:lang w:val="pt-BR"/>
+        </w:rPr>
+        <w:t xml:space="preserve"> do que fizemos</w:t>
+      </w:r>
+      <w:r>
+        <w:rPr>
+          <w:lang w:val="pt-BR"/>
+        </w:rPr>
+        <w:t>. Então, o ideal é que façamos o seguinte:</w:t>
+      </w:r>
+    </w:p>
+    <w:p>
+      <w:pPr>
+        <w:pStyle w:val="ListParagraph"/>
+        <w:spacing w:line="360" w:lineRule="auto"/>
+        <w:ind w:left="360"/>
+        <w:rPr>
+          <w:lang w:val="pt-BR"/>
+        </w:rPr>
+      </w:pPr>
+    </w:p>
+    <w:p>
+      <w:pPr>
+        <w:pStyle w:val="ListParagraph"/>
+        <w:spacing w:line="360" w:lineRule="auto"/>
+        <w:ind w:left="360"/>
+        <w:rPr>
+          <w:lang w:val="pt-BR"/>
+        </w:rPr>
+      </w:pPr>
+      <w:r>
+        <w:rPr>
+          <w:lang w:val="pt-BR"/>
+        </w:rPr>
+        <w:t>- Na nossa página na web, apertar F12 para inspecionar</w:t>
+      </w:r>
+    </w:p>
+    <w:p>
+      <w:pPr>
+        <w:pStyle w:val="ListParagraph"/>
+        <w:spacing w:line="360" w:lineRule="auto"/>
+        <w:ind w:left="360"/>
+        <w:rPr>
+          <w:lang w:val="pt-BR"/>
+        </w:rPr>
+      </w:pPr>
+      <w:r>
+        <w:rPr>
+          <w:lang w:val="pt-BR"/>
+        </w:rPr>
+        <w:t xml:space="preserve">- Selecionar o menu superior </w:t>
+      </w:r>
+      <w:r>
+        <w:rPr>
+          <w:b/>
+          <w:bCs/>
+          <w:color w:val="FF0000"/>
+          <w:lang w:val="pt-BR"/>
+        </w:rPr>
+        <w:t>Network</w:t>
+      </w:r>
+    </w:p>
+    <w:p>
+      <w:pPr>
+        <w:pStyle w:val="ListParagraph"/>
+        <w:spacing w:line="360" w:lineRule="auto"/>
+        <w:ind w:left="360"/>
+        <w:rPr>
+          <w:lang w:val="pt-BR"/>
+        </w:rPr>
+      </w:pPr>
+      <w:r>
+        <w:rPr>
+          <w:lang w:val="pt-BR"/>
+        </w:rPr>
+        <w:t>- Clicar em “</w:t>
+      </w:r>
+      <w:proofErr w:type="spellStart"/>
+      <w:r>
+        <w:rPr>
+          <w:b/>
+          <w:bCs/>
+          <w:color w:val="FF0000"/>
+          <w:lang w:val="pt-BR"/>
+        </w:rPr>
+        <w:t>Disable</w:t>
+      </w:r>
+      <w:proofErr w:type="spellEnd"/>
+      <w:r>
+        <w:rPr>
+          <w:b/>
+          <w:bCs/>
+          <w:color w:val="FF0000"/>
+          <w:lang w:val="pt-BR"/>
+        </w:rPr>
+        <w:t xml:space="preserve"> cache</w:t>
+      </w:r>
+      <w:r>
+        <w:rPr>
+          <w:lang w:val="pt-BR"/>
+        </w:rPr>
+        <w:t>”</w:t>
+      </w:r>
+    </w:p>
+    <w:p>
+      <w:pPr>
+        <w:pStyle w:val="ListParagraph"/>
+        <w:numPr>
+          <w:ilvl w:val="0"/>
+          <w:numId w:val="3"/>
+        </w:numPr>
+        <w:spacing w:line="360" w:lineRule="auto"/>
+        <w:ind w:left="360"/>
+        <w:rPr>
+          <w:lang w:val="pt-BR"/>
+        </w:rPr>
+      </w:pPr>
+      <w:r>
+        <w:rPr>
+          <w:lang w:val="pt-BR"/>
+        </w:rPr>
+        <w:t xml:space="preserve">Desabilitando o cache, temos a garantia de que estamos vendo na página exatamente o que estamos programando. Com o cache habilitado, pode acontecer de fazermos uma alteração e ela não ser refletida na página, nos fazendo acreditar que </w:t>
+      </w:r>
+      <w:r>
+        <w:rPr>
+          <w:lang w:val="pt-BR"/>
+        </w:rPr>
+        <w:t>fizemos</w:t>
+      </w:r>
+      <w:r>
+        <w:rPr>
+          <w:lang w:val="pt-BR"/>
+        </w:rPr>
+        <w:t xml:space="preserve"> algo incorretamente</w:t>
+      </w:r>
+    </w:p>
+    <w:p>
+      <w:pPr>
+        <w:pStyle w:val="ListParagraph"/>
+        <w:numPr>
+          <w:ilvl w:val="0"/>
+          <w:numId w:val="3"/>
+        </w:numPr>
+        <w:spacing w:line="360" w:lineRule="auto"/>
+        <w:ind w:left="360"/>
+        <w:rPr>
+          <w:lang w:val="pt-BR"/>
+        </w:rPr>
+      </w:pPr>
+      <w:r>
+        <w:rPr>
+          <w:lang w:val="pt-BR"/>
+        </w:rPr>
+        <w:t xml:space="preserve">Para fins de organização de projeto, devemos criar uma página </w:t>
+      </w:r>
+      <w:proofErr w:type="spellStart"/>
+      <w:r>
+        <w:rPr>
+          <w:b/>
+          <w:bCs/>
+          <w:color w:val="FF0000"/>
+          <w:lang w:val="pt-BR"/>
+        </w:rPr>
+        <w:t>assets</w:t>
+      </w:r>
+      <w:proofErr w:type="spellEnd"/>
+      <w:r>
+        <w:rPr>
+          <w:lang w:val="pt-BR"/>
+        </w:rPr>
+        <w:t>, onde colocaremos tudo que for</w:t>
+      </w:r>
+      <w:r>
+        <w:rPr>
+          <w:lang w:val="pt-BR"/>
+        </w:rPr>
+        <w:t xml:space="preserve"> CSS, imagens e </w:t>
+      </w:r>
+      <w:proofErr w:type="spellStart"/>
+      <w:r>
+        <w:rPr>
+          <w:lang w:val="pt-BR"/>
+        </w:rPr>
+        <w:t>JavaScript</w:t>
+      </w:r>
+      <w:proofErr w:type="spellEnd"/>
+    </w:p>
+    <w:p>
+      <w:pPr>
+        <w:pStyle w:val="ListParagraph"/>
+        <w:numPr>
+          <w:ilvl w:val="0"/>
+          <w:numId w:val="3"/>
+        </w:numPr>
+        <w:spacing w:line="360" w:lineRule="auto"/>
+        <w:ind w:left="360"/>
+        <w:rPr>
+          <w:lang w:val="pt-BR"/>
+        </w:rPr>
+      </w:pPr>
+      <w:r>
+        <w:rPr>
+          <w:lang w:val="pt-BR"/>
+        </w:rPr>
+        <w:t>I</w:t>
+      </w:r>
+      <w:r>
+        <w:rPr>
+          <w:lang w:val="pt-BR"/>
+        </w:rPr>
+        <w:t xml:space="preserve">mportar o </w:t>
+      </w:r>
+      <w:r>
+        <w:rPr>
+          <w:b/>
+          <w:bCs/>
+          <w:color w:val="FF0000"/>
+          <w:lang w:val="pt-BR"/>
+        </w:rPr>
+        <w:t>CSS</w:t>
+      </w:r>
+      <w:r>
+        <w:rPr>
+          <w:color w:val="FF0000"/>
+          <w:lang w:val="pt-BR"/>
+        </w:rPr>
+        <w:t xml:space="preserve"> </w:t>
+      </w:r>
+      <w:r>
+        <w:rPr>
+          <w:lang w:val="pt-BR"/>
+        </w:rPr>
+        <w:t xml:space="preserve">externo para </w:t>
+      </w:r>
+      <w:r>
+        <w:rPr>
+          <w:lang w:val="pt-BR"/>
+        </w:rPr>
+        <w:t>o HTML</w:t>
+      </w:r>
+      <w:r>
+        <w:rPr>
+          <w:lang w:val="pt-BR"/>
+        </w:rPr>
+        <w:t>:</w:t>
+      </w:r>
+      <w:r>
+        <w:rPr>
+          <w:lang w:val="pt-BR"/>
+        </w:rPr>
+        <w:t xml:space="preserve"> dentro da </w:t>
+      </w:r>
+      <w:proofErr w:type="spellStart"/>
+      <w:r>
+        <w:rPr>
+          <w:b/>
+          <w:bCs/>
+          <w:lang w:val="pt-BR"/>
+        </w:rPr>
+        <w:t>tag</w:t>
+      </w:r>
+      <w:proofErr w:type="spellEnd"/>
+      <w:r>
+        <w:rPr>
+          <w:b/>
+          <w:bCs/>
+          <w:lang w:val="pt-BR"/>
+        </w:rPr>
+        <w:t xml:space="preserve"> </w:t>
+      </w:r>
+      <w:proofErr w:type="spellStart"/>
+      <w:r>
+        <w:rPr>
+          <w:b/>
+          <w:bCs/>
+          <w:lang w:val="pt-BR"/>
+        </w:rPr>
+        <w:t>head</w:t>
+      </w:r>
+      <w:proofErr w:type="spellEnd"/>
+      <w:r>
+        <w:rPr>
+          <w:lang w:val="pt-BR"/>
+        </w:rPr>
+        <w:t xml:space="preserve">, </w:t>
+      </w:r>
+      <w:r>
+        <w:rPr>
+          <w:lang w:val="pt-BR"/>
+        </w:rPr>
+        <w:t>embaixo</w:t>
+      </w:r>
+      <w:r>
+        <w:rPr>
+          <w:lang w:val="pt-BR"/>
+        </w:rPr>
+        <w:t xml:space="preserve"> da última instrução digitamos </w:t>
+      </w:r>
+      <w:r>
+        <w:rPr>
+          <w:b/>
+          <w:bCs/>
+          <w:color w:val="FF0000"/>
+          <w:lang w:val="pt-BR"/>
+        </w:rPr>
+        <w:t>link</w:t>
+      </w:r>
+      <w:r>
+        <w:rPr>
+          <w:color w:val="FF0000"/>
+          <w:lang w:val="pt-BR"/>
+        </w:rPr>
+        <w:t xml:space="preserve"> </w:t>
+      </w:r>
+      <w:r>
+        <w:rPr>
+          <w:lang w:val="pt-BR"/>
+        </w:rPr>
+        <w:t xml:space="preserve">e damos </w:t>
+      </w:r>
+      <w:proofErr w:type="spellStart"/>
+      <w:r>
+        <w:rPr>
+          <w:lang w:val="pt-BR"/>
+        </w:rPr>
+        <w:t>tab</w:t>
+      </w:r>
+      <w:proofErr w:type="spellEnd"/>
+      <w:r>
+        <w:rPr>
+          <w:lang w:val="pt-BR"/>
+        </w:rPr>
+        <w:t xml:space="preserve"> para o autocomplete do </w:t>
+      </w:r>
+      <w:proofErr w:type="spellStart"/>
+      <w:r>
+        <w:rPr>
+          <w:lang w:val="pt-BR"/>
+        </w:rPr>
+        <w:t>vscode</w:t>
+      </w:r>
+      <w:proofErr w:type="spellEnd"/>
+      <w:r>
+        <w:rPr>
+          <w:lang w:val="pt-BR"/>
+        </w:rPr>
+        <w:t xml:space="preserve">. Digitamos o caminho do arquivo </w:t>
+      </w:r>
+      <w:proofErr w:type="spellStart"/>
+      <w:r>
+        <w:rPr>
+          <w:lang w:val="pt-BR"/>
+        </w:rPr>
+        <w:t>css</w:t>
+      </w:r>
+      <w:proofErr w:type="spellEnd"/>
+      <w:r>
+        <w:rPr>
+          <w:lang w:val="pt-BR"/>
+        </w:rPr>
+        <w:t xml:space="preserve"> dentro da </w:t>
+      </w:r>
+      <w:proofErr w:type="spellStart"/>
+      <w:r>
+        <w:rPr>
+          <w:b/>
+          <w:bCs/>
+          <w:color w:val="FF0000"/>
+          <w:lang w:val="pt-BR"/>
+        </w:rPr>
+        <w:t>tag</w:t>
+      </w:r>
+      <w:proofErr w:type="spellEnd"/>
+      <w:r>
+        <w:rPr>
+          <w:lang w:val="pt-BR"/>
+        </w:rPr>
+        <w:t xml:space="preserve"> </w:t>
+      </w:r>
+      <w:proofErr w:type="spellStart"/>
+      <w:r>
+        <w:rPr>
+          <w:b/>
+          <w:bCs/>
+          <w:color w:val="FF0000"/>
+          <w:lang w:val="pt-BR"/>
+        </w:rPr>
+        <w:t>href</w:t>
+      </w:r>
+      <w:proofErr w:type="spellEnd"/>
+      <w:r>
+        <w:rPr>
+          <w:color w:val="FF0000"/>
+          <w:lang w:val="pt-BR"/>
+        </w:rPr>
+        <w:t xml:space="preserve"> </w:t>
+      </w:r>
+      <w:r>
+        <w:rPr>
+          <w:lang w:val="pt-BR"/>
+        </w:rPr>
+        <w:t xml:space="preserve">(Exemplo: </w:t>
+      </w:r>
+      <w:r>
+        <w:rPr>
+          <w:lang w:val="pt-BR"/>
+        </w:rPr>
+        <w:t xml:space="preserve">&lt;link </w:t>
+      </w:r>
+      <w:proofErr w:type="spellStart"/>
+      <w:r>
+        <w:rPr>
+          <w:lang w:val="pt-BR"/>
+        </w:rPr>
+        <w:t>rel</w:t>
+      </w:r>
+      <w:proofErr w:type="spellEnd"/>
+      <w:r>
+        <w:rPr>
+          <w:lang w:val="pt-BR"/>
+        </w:rPr>
+        <w:t>="</w:t>
+      </w:r>
+      <w:proofErr w:type="spellStart"/>
+      <w:r>
+        <w:rPr>
+          <w:lang w:val="pt-BR"/>
+        </w:rPr>
+        <w:t>stylesheet</w:t>
+      </w:r>
+      <w:proofErr w:type="spellEnd"/>
+      <w:r>
+        <w:rPr>
+          <w:lang w:val="pt-BR"/>
+        </w:rPr>
+        <w:t xml:space="preserve">" </w:t>
+      </w:r>
+      <w:proofErr w:type="spellStart"/>
+      <w:r>
+        <w:rPr>
+          <w:b/>
+          <w:bCs/>
+          <w:color w:val="FF0000"/>
+          <w:lang w:val="pt-BR"/>
+        </w:rPr>
+        <w:t>href</w:t>
+      </w:r>
+      <w:proofErr w:type="spellEnd"/>
+      <w:r>
+        <w:rPr>
+          <w:b/>
+          <w:bCs/>
+          <w:color w:val="FF0000"/>
+          <w:lang w:val="pt-BR"/>
+        </w:rPr>
+        <w:t>="/</w:t>
+      </w:r>
+      <w:proofErr w:type="spellStart"/>
+      <w:r>
+        <w:rPr>
+          <w:b/>
+          <w:bCs/>
+          <w:color w:val="FF0000"/>
+          <w:lang w:val="pt-BR"/>
+        </w:rPr>
+        <w:t>assets</w:t>
+      </w:r>
+      <w:proofErr w:type="spellEnd"/>
+      <w:r>
+        <w:rPr>
+          <w:b/>
+          <w:bCs/>
+          <w:color w:val="FF0000"/>
+          <w:lang w:val="pt-BR"/>
+        </w:rPr>
+        <w:t>/</w:t>
+      </w:r>
+      <w:proofErr w:type="spellStart"/>
+      <w:r>
+        <w:rPr>
+          <w:b/>
+          <w:bCs/>
+          <w:color w:val="FF0000"/>
+          <w:lang w:val="pt-BR"/>
+        </w:rPr>
+        <w:t>css</w:t>
+      </w:r>
+      <w:proofErr w:type="spellEnd"/>
+      <w:r>
+        <w:rPr>
+          <w:b/>
+          <w:bCs/>
+          <w:color w:val="FF0000"/>
+          <w:lang w:val="pt-BR"/>
+        </w:rPr>
+        <w:t>/global.css"</w:t>
+      </w:r>
+      <w:r>
+        <w:rPr>
+          <w:lang w:val="pt-BR"/>
+        </w:rPr>
+        <w:t>&gt;</w:t>
+      </w:r>
+      <w:r>
+        <w:rPr>
+          <w:lang w:val="pt-BR"/>
+        </w:rPr>
+        <w:t>)</w:t>
+      </w:r>
+    </w:p>
+    <w:p>
+      <w:pPr>
+        <w:pStyle w:val="ListParagraph"/>
+        <w:numPr>
+          <w:ilvl w:val="0"/>
+          <w:numId w:val="3"/>
+        </w:numPr>
+        <w:spacing w:line="360" w:lineRule="auto"/>
+        <w:ind w:left="360"/>
+        <w:rPr>
+          <w:lang w:val="pt-BR"/>
+        </w:rPr>
+      </w:pPr>
+      <w:r>
+        <w:rPr>
+          <w:lang w:val="pt-BR"/>
+        </w:rPr>
+        <w:t xml:space="preserve">Importar o </w:t>
+      </w:r>
+      <w:proofErr w:type="spellStart"/>
+      <w:r>
+        <w:rPr>
+          <w:b/>
+          <w:bCs/>
+          <w:color w:val="FF0000"/>
+          <w:lang w:val="pt-BR"/>
+        </w:rPr>
+        <w:t>JavaScrit</w:t>
+      </w:r>
+      <w:proofErr w:type="spellEnd"/>
+      <w:r>
+        <w:rPr>
+          <w:lang w:val="pt-BR"/>
+        </w:rPr>
+        <w:t xml:space="preserve"> </w:t>
+      </w:r>
+      <w:r>
+        <w:rPr>
+          <w:lang w:val="pt-BR"/>
+        </w:rPr>
+        <w:t xml:space="preserve">externo para o </w:t>
+      </w:r>
+      <w:r>
+        <w:rPr>
+          <w:lang w:val="pt-BR"/>
+        </w:rPr>
+        <w:t xml:space="preserve">HTML: dentro da </w:t>
+      </w:r>
+      <w:proofErr w:type="spellStart"/>
+      <w:r>
+        <w:rPr>
+          <w:b/>
+          <w:bCs/>
+          <w:lang w:val="pt-BR"/>
+        </w:rPr>
+        <w:t>tag</w:t>
+      </w:r>
+      <w:proofErr w:type="spellEnd"/>
+      <w:r>
+        <w:rPr>
+          <w:b/>
+          <w:bCs/>
+          <w:lang w:val="pt-BR"/>
+        </w:rPr>
+        <w:t xml:space="preserve"> body</w:t>
+      </w:r>
+      <w:r>
+        <w:rPr>
+          <w:lang w:val="pt-BR"/>
+        </w:rPr>
+        <w:t xml:space="preserve">, </w:t>
+      </w:r>
+      <w:r>
+        <w:rPr>
+          <w:lang w:val="pt-BR"/>
+        </w:rPr>
+        <w:t xml:space="preserve">como </w:t>
+      </w:r>
+      <w:r>
+        <w:rPr>
+          <w:lang w:val="pt-BR"/>
+        </w:rPr>
+        <w:t xml:space="preserve">última instrução digitamos </w:t>
+      </w:r>
+      <w:proofErr w:type="spellStart"/>
+      <w:r>
+        <w:rPr>
+          <w:b/>
+          <w:bCs/>
+          <w:color w:val="FF0000"/>
+          <w:lang w:val="pt-BR"/>
+        </w:rPr>
+        <w:t>script:src</w:t>
+      </w:r>
+      <w:proofErr w:type="spellEnd"/>
+      <w:r>
+        <w:rPr>
+          <w:b/>
+          <w:bCs/>
+          <w:color w:val="FF0000"/>
+          <w:lang w:val="pt-BR"/>
+        </w:rPr>
+        <w:t xml:space="preserve"> </w:t>
+      </w:r>
+      <w:r>
+        <w:rPr>
+          <w:lang w:val="pt-BR"/>
+        </w:rPr>
+        <w:t>(</w:t>
+      </w:r>
+      <w:proofErr w:type="spellStart"/>
+      <w:r>
+        <w:rPr>
+          <w:b/>
+          <w:bCs/>
+          <w:lang w:val="pt-BR"/>
+        </w:rPr>
+        <w:t>src</w:t>
+      </w:r>
+      <w:proofErr w:type="spellEnd"/>
+      <w:r>
+        <w:rPr>
+          <w:lang w:val="pt-BR"/>
+        </w:rPr>
+        <w:t xml:space="preserve">: </w:t>
+      </w:r>
+      <w:proofErr w:type="spellStart"/>
+      <w:r>
+        <w:rPr>
+          <w:lang w:val="pt-BR"/>
+        </w:rPr>
+        <w:t>source</w:t>
+      </w:r>
+      <w:proofErr w:type="spellEnd"/>
+      <w:r>
+        <w:rPr>
+          <w:lang w:val="pt-BR"/>
+        </w:rPr>
+        <w:t>, significa que está vindo de um arquivo)</w:t>
+      </w:r>
+      <w:r>
+        <w:rPr>
+          <w:color w:val="FF0000"/>
+          <w:lang w:val="pt-BR"/>
+        </w:rPr>
+        <w:t xml:space="preserve"> </w:t>
+      </w:r>
+      <w:r>
+        <w:rPr>
+          <w:lang w:val="pt-BR"/>
+        </w:rPr>
+        <w:t xml:space="preserve">e damos </w:t>
+      </w:r>
+      <w:proofErr w:type="spellStart"/>
+      <w:r>
+        <w:rPr>
+          <w:lang w:val="pt-BR"/>
+        </w:rPr>
+        <w:t>tab</w:t>
+      </w:r>
+      <w:proofErr w:type="spellEnd"/>
+      <w:r>
+        <w:rPr>
+          <w:lang w:val="pt-BR"/>
+        </w:rPr>
+        <w:t xml:space="preserve"> para o autocomplete do </w:t>
+      </w:r>
+      <w:proofErr w:type="spellStart"/>
+      <w:r>
+        <w:rPr>
+          <w:lang w:val="pt-BR"/>
+        </w:rPr>
+        <w:t>vscode</w:t>
+      </w:r>
+      <w:proofErr w:type="spellEnd"/>
+      <w:r>
+        <w:rPr>
+          <w:lang w:val="pt-BR"/>
+        </w:rPr>
+        <w:t xml:space="preserve">. Digitamos o caminho do arquivo </w:t>
+      </w:r>
+      <w:proofErr w:type="spellStart"/>
+      <w:r>
+        <w:rPr>
+          <w:lang w:val="pt-BR"/>
+        </w:rPr>
+        <w:t>css</w:t>
+      </w:r>
+      <w:proofErr w:type="spellEnd"/>
+      <w:r>
+        <w:rPr>
+          <w:lang w:val="pt-BR"/>
+        </w:rPr>
+        <w:t xml:space="preserve"> dentro da </w:t>
+      </w:r>
+      <w:proofErr w:type="spellStart"/>
+      <w:r>
+        <w:rPr>
+          <w:b/>
+          <w:bCs/>
+          <w:color w:val="FF0000"/>
+          <w:lang w:val="pt-BR"/>
+        </w:rPr>
+        <w:t>tag</w:t>
+      </w:r>
+      <w:proofErr w:type="spellEnd"/>
+      <w:r>
+        <w:rPr>
+          <w:lang w:val="pt-BR"/>
+        </w:rPr>
+        <w:t xml:space="preserve"> </w:t>
+      </w:r>
+      <w:proofErr w:type="spellStart"/>
+      <w:r>
+        <w:rPr>
+          <w:b/>
+          <w:bCs/>
+          <w:color w:val="FF0000"/>
+          <w:lang w:val="pt-BR"/>
+        </w:rPr>
+        <w:t>href</w:t>
+      </w:r>
+      <w:proofErr w:type="spellEnd"/>
+      <w:r>
+        <w:rPr>
+          <w:color w:val="FF0000"/>
+          <w:lang w:val="pt-BR"/>
+        </w:rPr>
+        <w:t xml:space="preserve"> </w:t>
+      </w:r>
+      <w:r>
+        <w:rPr>
+          <w:lang w:val="pt-BR"/>
+        </w:rPr>
+        <w:t xml:space="preserve">(Exemplo: </w:t>
+      </w:r>
+      <w:r>
+        <w:rPr>
+          <w:lang w:val="pt-BR"/>
+        </w:rPr>
+        <w:t xml:space="preserve">&lt;link </w:t>
+      </w:r>
+      <w:proofErr w:type="spellStart"/>
+      <w:r>
+        <w:rPr>
+          <w:lang w:val="pt-BR"/>
+        </w:rPr>
+        <w:t>rel</w:t>
+      </w:r>
+      <w:proofErr w:type="spellEnd"/>
+      <w:r>
+        <w:rPr>
+          <w:lang w:val="pt-BR"/>
+        </w:rPr>
+        <w:t>="</w:t>
+      </w:r>
+      <w:proofErr w:type="spellStart"/>
+      <w:r>
+        <w:rPr>
+          <w:lang w:val="pt-BR"/>
+        </w:rPr>
+        <w:t>stylesheet</w:t>
+      </w:r>
+      <w:proofErr w:type="spellEnd"/>
+      <w:r>
+        <w:rPr>
+          <w:lang w:val="pt-BR"/>
+        </w:rPr>
+        <w:t xml:space="preserve">" </w:t>
+      </w:r>
+      <w:proofErr w:type="spellStart"/>
+      <w:r>
+        <w:rPr>
+          <w:b/>
+          <w:bCs/>
+          <w:color w:val="FF0000"/>
+          <w:lang w:val="pt-BR"/>
+        </w:rPr>
+        <w:t>href</w:t>
+      </w:r>
+      <w:proofErr w:type="spellEnd"/>
+      <w:r>
+        <w:rPr>
+          <w:b/>
+          <w:bCs/>
+          <w:color w:val="FF0000"/>
+          <w:lang w:val="pt-BR"/>
+        </w:rPr>
+        <w:t>="/</w:t>
+      </w:r>
+      <w:proofErr w:type="spellStart"/>
+      <w:r>
+        <w:rPr>
+          <w:b/>
+          <w:bCs/>
+          <w:color w:val="FF0000"/>
+          <w:lang w:val="pt-BR"/>
+        </w:rPr>
+        <w:t>assets</w:t>
+      </w:r>
+      <w:proofErr w:type="spellEnd"/>
+      <w:r>
+        <w:rPr>
+          <w:b/>
+          <w:bCs/>
+          <w:color w:val="FF0000"/>
+          <w:lang w:val="pt-BR"/>
+        </w:rPr>
+        <w:t>/</w:t>
+      </w:r>
+      <w:proofErr w:type="spellStart"/>
+      <w:r>
+        <w:rPr>
+          <w:b/>
+          <w:bCs/>
+          <w:color w:val="FF0000"/>
+          <w:lang w:val="pt-BR"/>
+        </w:rPr>
+        <w:t>css</w:t>
+      </w:r>
+      <w:proofErr w:type="spellEnd"/>
+      <w:r>
+        <w:rPr>
+          <w:b/>
+          <w:bCs/>
+          <w:color w:val="FF0000"/>
+          <w:lang w:val="pt-BR"/>
+        </w:rPr>
+        <w:t>/global.css"</w:t>
+      </w:r>
+      <w:r>
+        <w:rPr>
+          <w:lang w:val="pt-BR"/>
+        </w:rPr>
+        <w:t>&gt;</w:t>
+      </w:r>
+      <w:r>
+        <w:rPr>
+          <w:lang w:val="pt-BR"/>
+        </w:rPr>
+        <w:t>)</w:t>
+      </w:r>
+    </w:p>
+    <w:p>
+      <w:pPr>
+        <w:pStyle w:val="ListParagraph"/>
+        <w:numPr>
+          <w:ilvl w:val="0"/>
+          <w:numId w:val="3"/>
+        </w:numPr>
+        <w:spacing w:line="360" w:lineRule="auto"/>
+        <w:ind w:left="360"/>
+        <w:rPr>
+          <w:lang w:val="pt-BR"/>
+        </w:rPr>
+      </w:pPr>
+      <w:r>
+        <w:rPr>
+          <w:lang w:val="pt-BR"/>
+        </w:rPr>
+        <w:t xml:space="preserve">Para fazer uso de diversas fontes no projeto, devemos acessar </w:t>
+      </w:r>
+      <w:r>
+        <w:rPr>
+          <w:b/>
+          <w:bCs/>
+          <w:color w:val="FF0000"/>
+          <w:lang w:val="pt-BR"/>
+        </w:rPr>
+        <w:t xml:space="preserve">Google </w:t>
+      </w:r>
+      <w:proofErr w:type="spellStart"/>
+      <w:r>
+        <w:rPr>
+          <w:b/>
+          <w:bCs/>
+          <w:color w:val="FF0000"/>
+          <w:lang w:val="pt-BR"/>
+        </w:rPr>
+        <w:t>Fonts</w:t>
+      </w:r>
+      <w:proofErr w:type="spellEnd"/>
+      <w:r>
+        <w:rPr>
+          <w:lang w:val="pt-BR"/>
+        </w:rPr>
+        <w:t>, selecionar a fonte pelo nome, escolher algumas</w:t>
+      </w:r>
+      <w:r>
+        <w:rPr>
+          <w:lang w:val="pt-BR"/>
+        </w:rPr>
+        <w:t xml:space="preserve"> variedades dessa fonte e copiar os </w:t>
+      </w:r>
+      <w:r>
+        <w:rPr>
+          <w:b/>
+          <w:bCs/>
+          <w:lang w:val="pt-BR"/>
+        </w:rPr>
+        <w:t>link</w:t>
+      </w:r>
+      <w:r>
+        <w:rPr>
+          <w:b/>
+          <w:bCs/>
+          <w:lang w:val="pt-BR"/>
+        </w:rPr>
+        <w:t>s HTML</w:t>
+      </w:r>
+      <w:r>
+        <w:rPr>
+          <w:lang w:val="pt-BR"/>
+        </w:rPr>
+        <w:t xml:space="preserve"> dados pelo site</w:t>
+      </w:r>
+    </w:p>
+    <w:p>
+      <w:pPr>
+        <w:pStyle w:val="ListParagraph"/>
+        <w:numPr>
+          <w:ilvl w:val="0"/>
+          <w:numId w:val="3"/>
+        </w:numPr>
+        <w:spacing w:line="360" w:lineRule="auto"/>
+        <w:ind w:left="360"/>
+        <w:rPr>
+          <w:lang w:val="pt-BR"/>
+        </w:rPr>
+      </w:pPr>
+      <w:r>
+        <w:rPr>
+          <w:lang w:val="pt-BR"/>
+        </w:rPr>
+        <w:t xml:space="preserve">Copiamos esse link e colocamos dentro da </w:t>
+      </w:r>
+      <w:proofErr w:type="spellStart"/>
+      <w:r>
+        <w:rPr>
+          <w:b/>
+          <w:bCs/>
+          <w:lang w:val="pt-BR"/>
+        </w:rPr>
+        <w:t>tag</w:t>
+      </w:r>
+      <w:proofErr w:type="spellEnd"/>
+      <w:r>
+        <w:rPr>
+          <w:b/>
+          <w:bCs/>
+          <w:lang w:val="pt-BR"/>
+        </w:rPr>
+        <w:t xml:space="preserve"> </w:t>
+      </w:r>
+      <w:proofErr w:type="spellStart"/>
+      <w:r>
+        <w:rPr>
+          <w:b/>
+          <w:bCs/>
+          <w:lang w:val="pt-BR"/>
+        </w:rPr>
+        <w:t>head</w:t>
+      </w:r>
+      <w:proofErr w:type="spellEnd"/>
+      <w:r>
+        <w:rPr>
+          <w:lang w:val="pt-BR"/>
+        </w:rPr>
+        <w:t xml:space="preserve"> do arquivo HTML, antes da </w:t>
+      </w:r>
+      <w:proofErr w:type="spellStart"/>
+      <w:r>
+        <w:rPr>
+          <w:b/>
+          <w:bCs/>
+          <w:lang w:val="pt-BR"/>
+        </w:rPr>
+        <w:t>tag</w:t>
+      </w:r>
+      <w:proofErr w:type="spellEnd"/>
+      <w:r>
+        <w:rPr>
+          <w:lang w:val="pt-BR"/>
+        </w:rPr>
+        <w:t xml:space="preserve"> que referencia o caminho do arquivo CSS</w:t>
+      </w:r>
+    </w:p>
+    <w:p>
+      <w:pPr>
+        <w:pStyle w:val="ListParagraph"/>
+        <w:numPr>
+          <w:ilvl w:val="0"/>
+          <w:numId w:val="3"/>
+        </w:numPr>
+        <w:spacing w:line="360" w:lineRule="auto"/>
+        <w:ind w:left="360"/>
+        <w:rPr>
+          <w:lang w:val="pt-BR"/>
+        </w:rPr>
+      </w:pPr>
+      <w:r>
+        <w:rPr>
+          <w:lang w:val="pt-BR"/>
+        </w:rPr>
+        <w:t xml:space="preserve">Copiamos também o comando CSS </w:t>
+      </w:r>
+      <w:r>
+        <w:rPr>
+          <w:lang w:val="pt-BR"/>
+        </w:rPr>
+        <w:t xml:space="preserve">dado pelo site do Google </w:t>
+      </w:r>
+      <w:proofErr w:type="spellStart"/>
+      <w:r>
+        <w:rPr>
+          <w:lang w:val="pt-BR"/>
+        </w:rPr>
+        <w:t>Fonts</w:t>
+      </w:r>
+      <w:proofErr w:type="spellEnd"/>
+      <w:r>
+        <w:rPr>
+          <w:lang w:val="pt-BR"/>
+        </w:rPr>
+        <w:t xml:space="preserve"> e colocamos dentro do nosso arquivo CSS</w:t>
+      </w:r>
+    </w:p>
+    <w:p>
+      <w:pPr>
+        <w:pStyle w:val="ListParagraph"/>
+        <w:numPr>
+          <w:ilvl w:val="0"/>
+          <w:numId w:val="3"/>
+        </w:numPr>
+        <w:spacing w:line="360" w:lineRule="auto"/>
+        <w:ind w:left="360"/>
+        <w:rPr>
+          <w:lang w:val="pt-BR"/>
+        </w:rPr>
+      </w:pPr>
+      <w:r>
+        <w:rPr>
+          <w:lang w:val="pt-BR"/>
+        </w:rPr>
+        <w:t xml:space="preserve">Para aplicar uma formatação para todo o site, usamos o </w:t>
+      </w:r>
+      <w:r>
+        <w:rPr>
+          <w:b/>
+          <w:bCs/>
+          <w:color w:val="FF0000"/>
+          <w:lang w:val="pt-BR"/>
+        </w:rPr>
+        <w:t>asterisco *</w:t>
+      </w:r>
+    </w:p>
+    <w:p>
+      <w:pPr>
+        <w:pStyle w:val="ListParagraph"/>
+        <w:spacing w:line="360" w:lineRule="auto"/>
+        <w:ind w:left="360"/>
+        <w:rPr>
+          <w:lang w:val="pt-BR"/>
+        </w:rPr>
+      </w:pPr>
+      <w:r>
+        <w:rPr>
+          <w:lang w:val="pt-BR"/>
+        </w:rPr>
+        <w:t>Exemplo:</w:t>
+      </w:r>
+    </w:p>
+    <w:p>
+      <w:pPr>
+        <w:pStyle w:val="ListParagraph"/>
+        <w:spacing w:line="360" w:lineRule="auto"/>
+        <w:ind w:left="360"/>
+        <w:rPr>
+          <w:lang w:val="pt-BR"/>
+        </w:rPr>
+      </w:pPr>
+    </w:p>
+    <w:p>
+      <w:pPr>
+        <w:pStyle w:val="ListParagraph"/>
+        <w:spacing w:line="360" w:lineRule="auto"/>
+        <w:ind w:left="360"/>
+        <w:rPr>
+          <w:lang w:val="pt-BR"/>
+        </w:rPr>
+      </w:pPr>
+      <w:r>
+        <w:rPr>
+          <w:b/>
+          <w:bCs/>
+          <w:color w:val="FF0000"/>
+          <w:lang w:val="pt-BR"/>
+        </w:rPr>
+        <w:t>*</w:t>
+      </w:r>
+      <w:r>
+        <w:rPr>
+          <w:lang w:val="pt-BR"/>
+        </w:rPr>
+        <w:t xml:space="preserve"> {</w:t>
+      </w:r>
+    </w:p>
+    <w:p>
+      <w:pPr>
+        <w:pStyle w:val="ListParagraph"/>
+        <w:spacing w:line="360" w:lineRule="auto"/>
+        <w:ind w:left="360"/>
+        <w:rPr>
+          <w:lang w:val="pt-BR"/>
+        </w:rPr>
+      </w:pPr>
+      <w:r>
+        <w:rPr>
+          <w:lang w:val="pt-BR"/>
+        </w:rPr>
+        <w:t xml:space="preserve">    </w:t>
+      </w:r>
+      <w:proofErr w:type="spellStart"/>
+      <w:r>
+        <w:rPr>
+          <w:lang w:val="pt-BR"/>
+        </w:rPr>
+        <w:t>font-family</w:t>
+      </w:r>
+      <w:proofErr w:type="spellEnd"/>
+      <w:r>
+        <w:rPr>
+          <w:lang w:val="pt-BR"/>
+        </w:rPr>
+        <w:t>: '</w:t>
+      </w:r>
+      <w:proofErr w:type="spellStart"/>
+      <w:r>
+        <w:rPr>
+          <w:lang w:val="pt-BR"/>
+        </w:rPr>
+        <w:t>Roboto</w:t>
+      </w:r>
+      <w:proofErr w:type="spellEnd"/>
+      <w:r>
+        <w:rPr>
+          <w:lang w:val="pt-BR"/>
+        </w:rPr>
+        <w:t xml:space="preserve">', </w:t>
+      </w:r>
+      <w:proofErr w:type="spellStart"/>
+      <w:r>
+        <w:rPr>
+          <w:lang w:val="pt-BR"/>
+        </w:rPr>
+        <w:t>sans-serif</w:t>
+      </w:r>
+      <w:proofErr w:type="spellEnd"/>
+      <w:r>
+        <w:rPr>
+          <w:lang w:val="pt-BR"/>
+        </w:rPr>
+        <w:t>;</w:t>
+      </w:r>
+    </w:p>
+    <w:p>
+      <w:pPr>
+        <w:pStyle w:val="ListParagraph"/>
+        <w:spacing w:line="360" w:lineRule="auto"/>
+        <w:ind w:left="360"/>
+        <w:rPr>
+          <w:lang w:val="pt-BR"/>
+        </w:rPr>
+      </w:pPr>
+      <w:r>
+        <w:rPr>
+          <w:lang w:val="pt-BR"/>
+        </w:rPr>
+        <w:t>}</w:t>
+      </w:r>
+    </w:p>
+    <w:p>
+      <w:pPr>
+        <w:pStyle w:val="ListParagraph"/>
+        <w:spacing w:line="360" w:lineRule="auto"/>
+        <w:ind w:left="360"/>
+        <w:rPr>
+          <w:lang w:val="pt-BR"/>
+        </w:rPr>
+      </w:pPr>
+    </w:p>
+    <w:p>
+      <w:pPr>
+        <w:pStyle w:val="ListParagraph"/>
+        <w:numPr>
+          <w:ilvl w:val="0"/>
+          <w:numId w:val="3"/>
+        </w:numPr>
+        <w:spacing w:line="360" w:lineRule="auto"/>
+        <w:ind w:left="360"/>
+        <w:rPr>
+          <w:lang w:val="pt-BR"/>
+        </w:rPr>
+      </w:pPr>
+      <w:r>
+        <w:rPr>
+          <w:b/>
+          <w:bCs/>
+          <w:lang w:val="pt-BR"/>
+        </w:rPr>
+        <w:lastRenderedPageBreak/>
+        <w:t xml:space="preserve">Técnica </w:t>
+      </w:r>
+      <w:r>
+        <w:rPr>
+          <w:b/>
+          <w:bCs/>
+          <w:color w:val="FF0000"/>
+          <w:lang w:val="pt-BR"/>
+        </w:rPr>
+        <w:t>mobile-</w:t>
+      </w:r>
+      <w:proofErr w:type="spellStart"/>
+      <w:r>
+        <w:rPr>
+          <w:b/>
+          <w:bCs/>
+          <w:color w:val="FF0000"/>
+          <w:lang w:val="pt-BR"/>
+        </w:rPr>
+        <w:t>first</w:t>
+      </w:r>
+      <w:proofErr w:type="spellEnd"/>
+      <w:r>
+        <w:rPr>
+          <w:lang w:val="pt-BR"/>
+        </w:rPr>
+        <w:t xml:space="preserve">: </w:t>
+      </w:r>
+      <w:r>
+        <w:rPr>
+          <w:lang w:val="pt-BR"/>
+        </w:rPr>
+        <w:t>fazer primeiro o estilo de CSS para celulares e incrementar CSS para as telas posteriores (PC, tablet, etc.)</w:t>
+      </w:r>
+      <w:r>
+        <w:rPr>
+          <w:lang w:val="pt-BR"/>
+        </w:rPr>
+        <w:t xml:space="preserve">. Se começamos pelas telas grandes, quando fossemos fazer a responsividade para o mobile, teríamos que </w:t>
+      </w:r>
+      <w:r>
+        <w:rPr>
+          <w:b/>
+          <w:bCs/>
+          <w:color w:val="FF0000"/>
+          <w:lang w:val="pt-BR"/>
+        </w:rPr>
+        <w:t>reescrever</w:t>
+      </w:r>
+      <w:r>
+        <w:rPr>
+          <w:color w:val="FF0000"/>
+          <w:lang w:val="pt-BR"/>
+        </w:rPr>
+        <w:t xml:space="preserve"> </w:t>
+      </w:r>
+      <w:r>
+        <w:rPr>
+          <w:lang w:val="pt-BR"/>
+        </w:rPr>
+        <w:t>muito código CSS, diminuindo</w:t>
+      </w:r>
+      <w:r>
+        <w:rPr>
+          <w:lang w:val="pt-BR"/>
+        </w:rPr>
+        <w:t xml:space="preserve"> os atributos</w:t>
+      </w:r>
+    </w:p>
+    <w:p>
+      <w:pPr>
+        <w:pStyle w:val="ListParagraph"/>
+        <w:numPr>
+          <w:ilvl w:val="0"/>
+          <w:numId w:val="3"/>
+        </w:numPr>
+        <w:spacing w:line="360" w:lineRule="auto"/>
+        <w:ind w:left="360"/>
+        <w:rPr>
+          <w:lang w:val="pt-BR"/>
+        </w:rPr>
+      </w:pPr>
+      <w:r>
+        <w:rPr>
+          <w:lang w:val="pt-BR"/>
+        </w:rPr>
+        <w:t xml:space="preserve">Uma </w:t>
+      </w:r>
+      <w:r>
+        <w:rPr>
+          <w:b/>
+          <w:bCs/>
+          <w:color w:val="FF0000"/>
+          <w:lang w:val="pt-BR"/>
+        </w:rPr>
+        <w:t>lista ordenada</w:t>
+      </w:r>
+      <w:r>
+        <w:rPr>
+          <w:lang w:val="pt-BR"/>
+        </w:rPr>
+        <w:t xml:space="preserve"> no HTML é dada pela </w:t>
+      </w:r>
+      <w:proofErr w:type="spellStart"/>
+      <w:r>
+        <w:rPr>
+          <w:b/>
+          <w:bCs/>
+          <w:color w:val="FF0000"/>
+          <w:lang w:val="pt-BR"/>
+        </w:rPr>
+        <w:t>tag</w:t>
+      </w:r>
+      <w:proofErr w:type="spellEnd"/>
+      <w:r>
+        <w:rPr>
+          <w:b/>
+          <w:bCs/>
+          <w:color w:val="FF0000"/>
+          <w:lang w:val="pt-BR"/>
+        </w:rPr>
+        <w:t xml:space="preserve"> </w:t>
+      </w:r>
+      <w:proofErr w:type="spellStart"/>
+      <w:r>
+        <w:rPr>
+          <w:b/>
+          <w:bCs/>
+          <w:color w:val="FF0000"/>
+          <w:lang w:val="pt-BR"/>
+        </w:rPr>
+        <w:t>ol</w:t>
+      </w:r>
+      <w:proofErr w:type="spellEnd"/>
+      <w:r>
+        <w:rPr>
+          <w:b/>
+          <w:bCs/>
+          <w:color w:val="FF0000"/>
+          <w:lang w:val="pt-BR"/>
+        </w:rPr>
+        <w:t xml:space="preserve"> </w:t>
+      </w:r>
+      <w:r>
+        <w:rPr>
+          <w:lang w:val="pt-BR"/>
+        </w:rPr>
+        <w:t>(enumerando os itens)</w:t>
+      </w:r>
+      <w:r>
+        <w:rPr>
+          <w:lang w:val="pt-BR"/>
+        </w:rPr>
+        <w:t xml:space="preserve">. Para remover essa numeração, devemos aplicar um </w:t>
+      </w:r>
+      <w:r>
+        <w:rPr>
+          <w:b/>
+          <w:bCs/>
+          <w:color w:val="FF0000"/>
+          <w:lang w:val="pt-BR"/>
+        </w:rPr>
+        <w:t>list-</w:t>
+      </w:r>
+      <w:proofErr w:type="spellStart"/>
+      <w:r>
+        <w:rPr>
+          <w:b/>
+          <w:bCs/>
+          <w:color w:val="FF0000"/>
+          <w:lang w:val="pt-BR"/>
+        </w:rPr>
+        <w:t>style</w:t>
+      </w:r>
+      <w:proofErr w:type="spellEnd"/>
+      <w:r>
+        <w:rPr>
+          <w:b/>
+          <w:bCs/>
+          <w:color w:val="FF0000"/>
+          <w:lang w:val="pt-BR"/>
+        </w:rPr>
+        <w:t xml:space="preserve">: </w:t>
+      </w:r>
+      <w:proofErr w:type="spellStart"/>
+      <w:r>
+        <w:rPr>
+          <w:b/>
+          <w:bCs/>
+          <w:color w:val="FF0000"/>
+          <w:lang w:val="pt-BR"/>
+        </w:rPr>
+        <w:t>none</w:t>
+      </w:r>
+      <w:proofErr w:type="spellEnd"/>
+      <w:r>
+        <w:rPr>
+          <w:b/>
+          <w:bCs/>
+          <w:color w:val="FF0000"/>
+          <w:lang w:val="pt-BR"/>
+        </w:rPr>
+        <w:t>;</w:t>
+      </w:r>
+      <w:r>
+        <w:rPr>
+          <w:lang w:val="pt-BR"/>
+        </w:rPr>
+        <w:t xml:space="preserve"> no CSS</w:t>
+      </w:r>
+    </w:p>
+    <w:p>
+      <w:pPr>
+        <w:pStyle w:val="ListParagraph"/>
+        <w:numPr>
+          <w:ilvl w:val="0"/>
+          <w:numId w:val="3"/>
+        </w:numPr>
+        <w:spacing w:line="360" w:lineRule="auto"/>
+        <w:ind w:left="360"/>
+        <w:rPr>
+          <w:lang w:val="pt-BR"/>
+        </w:rPr>
+      </w:pPr>
+      <w:r>
+        <w:rPr>
+          <w:lang w:val="pt-BR"/>
+        </w:rPr>
+        <w:t xml:space="preserve">Uma </w:t>
+      </w:r>
+      <w:r>
+        <w:rPr>
+          <w:b/>
+          <w:bCs/>
+          <w:lang w:val="pt-BR"/>
+        </w:rPr>
+        <w:t xml:space="preserve">lista por tópicos </w:t>
+      </w:r>
+      <w:r>
+        <w:rPr>
+          <w:lang w:val="pt-BR"/>
+        </w:rPr>
+        <w:t xml:space="preserve">no HTML é dada pela </w:t>
+      </w:r>
+      <w:proofErr w:type="spellStart"/>
+      <w:r>
+        <w:rPr>
+          <w:b/>
+          <w:bCs/>
+          <w:color w:val="FF0000"/>
+          <w:lang w:val="pt-BR"/>
+        </w:rPr>
+        <w:t>tag</w:t>
+      </w:r>
+      <w:proofErr w:type="spellEnd"/>
+      <w:r>
+        <w:rPr>
+          <w:b/>
+          <w:bCs/>
+          <w:color w:val="FF0000"/>
+          <w:lang w:val="pt-BR"/>
+        </w:rPr>
+        <w:t xml:space="preserve"> </w:t>
+      </w:r>
+      <w:proofErr w:type="spellStart"/>
+      <w:r>
+        <w:rPr>
+          <w:b/>
+          <w:bCs/>
+          <w:color w:val="FF0000"/>
+          <w:lang w:val="pt-BR"/>
+        </w:rPr>
+        <w:t>ul</w:t>
+      </w:r>
+      <w:proofErr w:type="spellEnd"/>
+    </w:p>
+    <w:p>
+      <w:pPr>
+        <w:pStyle w:val="ListParagraph"/>
+        <w:numPr>
+          <w:ilvl w:val="0"/>
+          <w:numId w:val="3"/>
+        </w:numPr>
+        <w:spacing w:line="360" w:lineRule="auto"/>
+        <w:ind w:left="360"/>
+        <w:rPr>
+          <w:lang w:val="pt-BR"/>
+        </w:rPr>
+      </w:pPr>
+      <w:r>
+        <w:rPr>
+          <w:lang w:val="pt-BR"/>
+        </w:rPr>
+        <w:t xml:space="preserve">Cada item dessa lista ordenada deve ser colocado dentro de uma </w:t>
+      </w:r>
+      <w:proofErr w:type="spellStart"/>
+      <w:r>
+        <w:rPr>
+          <w:b/>
+          <w:bCs/>
+          <w:color w:val="FF0000"/>
+          <w:lang w:val="pt-BR"/>
+        </w:rPr>
+        <w:t>tag</w:t>
+      </w:r>
+      <w:proofErr w:type="spellEnd"/>
+      <w:r>
+        <w:rPr>
+          <w:b/>
+          <w:bCs/>
+          <w:color w:val="FF0000"/>
+          <w:lang w:val="pt-BR"/>
+        </w:rPr>
+        <w:t xml:space="preserve"> li</w:t>
+      </w:r>
+    </w:p>
+    <w:p>
+      <w:pPr>
+        <w:pStyle w:val="ListParagraph"/>
+        <w:numPr>
+          <w:ilvl w:val="0"/>
+          <w:numId w:val="3"/>
+        </w:numPr>
+        <w:spacing w:line="360" w:lineRule="auto"/>
+        <w:ind w:left="360"/>
+        <w:rPr>
+          <w:lang w:val="pt-BR"/>
+        </w:rPr>
+      </w:pPr>
+      <w:r>
+        <w:rPr>
+          <w:lang w:val="pt-BR"/>
+        </w:rPr>
+        <w:t xml:space="preserve">Uma </w:t>
+      </w:r>
+      <w:proofErr w:type="spellStart"/>
+      <w:r>
+        <w:rPr>
+          <w:b/>
+          <w:bCs/>
+          <w:color w:val="FF0000"/>
+          <w:lang w:val="pt-BR"/>
+        </w:rPr>
+        <w:t>tag</w:t>
+      </w:r>
+      <w:proofErr w:type="spellEnd"/>
+      <w:r>
+        <w:rPr>
+          <w:b/>
+          <w:bCs/>
+          <w:color w:val="FF0000"/>
+          <w:lang w:val="pt-BR"/>
+        </w:rPr>
+        <w:t xml:space="preserve"> </w:t>
+      </w:r>
+      <w:proofErr w:type="spellStart"/>
+      <w:r>
+        <w:rPr>
+          <w:b/>
+          <w:bCs/>
+          <w:color w:val="FF0000"/>
+          <w:lang w:val="pt-BR"/>
+        </w:rPr>
+        <w:t>section</w:t>
+      </w:r>
+      <w:proofErr w:type="spellEnd"/>
+      <w:r>
+        <w:rPr>
+          <w:b/>
+          <w:bCs/>
+          <w:lang w:val="pt-BR"/>
+        </w:rPr>
+        <w:t xml:space="preserve"> </w:t>
+      </w:r>
+      <w:r>
+        <w:rPr>
+          <w:lang w:val="pt-BR"/>
+        </w:rPr>
+        <w:t xml:space="preserve">indica que teremos um conteúdo </w:t>
+      </w:r>
+      <w:r>
+        <w:rPr>
+          <w:lang w:val="pt-BR"/>
+        </w:rPr>
+        <w:t>naquele espaço</w:t>
+      </w:r>
+    </w:p>
+    <w:p>
+      <w:pPr>
+        <w:pStyle w:val="ListParagraph"/>
+        <w:numPr>
+          <w:ilvl w:val="0"/>
+          <w:numId w:val="3"/>
+        </w:numPr>
+        <w:spacing w:line="360" w:lineRule="auto"/>
+        <w:ind w:left="360"/>
+        <w:rPr>
+          <w:lang w:val="pt-BR"/>
+        </w:rPr>
+      </w:pPr>
+      <w:r>
+        <w:rPr>
+          <w:lang w:val="pt-BR"/>
+        </w:rPr>
+        <w:t xml:space="preserve">Dentro das nossas tags HTML podemos criar </w:t>
+      </w:r>
+      <w:r>
+        <w:rPr>
+          <w:lang w:val="pt-BR"/>
+        </w:rPr>
+        <w:t xml:space="preserve">uma </w:t>
+      </w:r>
+      <w:proofErr w:type="spellStart"/>
+      <w:r>
+        <w:rPr>
+          <w:b/>
+          <w:bCs/>
+          <w:lang w:val="pt-BR"/>
+        </w:rPr>
+        <w:t>class</w:t>
+      </w:r>
+      <w:proofErr w:type="spellEnd"/>
+    </w:p>
+    <w:p>
+      <w:pPr>
+        <w:pStyle w:val="ListParagraph"/>
+        <w:spacing w:line="360" w:lineRule="auto"/>
+        <w:ind w:left="360"/>
+        <w:rPr>
+          <w:lang w:val="pt-BR"/>
+        </w:rPr>
+      </w:pPr>
+      <w:r>
+        <w:rPr>
+          <w:lang w:val="pt-BR"/>
+        </w:rPr>
+        <w:t>Exemplo:</w:t>
+      </w:r>
+    </w:p>
+    <w:p>
+      <w:pPr>
+        <w:pStyle w:val="ListParagraph"/>
+        <w:spacing w:line="360" w:lineRule="auto"/>
+        <w:ind w:left="360"/>
+        <w:rPr>
+          <w:lang w:val="pt-BR"/>
+        </w:rPr>
+      </w:pPr>
+    </w:p>
+    <w:p>
+      <w:pPr>
+        <w:pStyle w:val="ListParagraph"/>
+        <w:spacing w:line="360" w:lineRule="auto"/>
+        <w:ind w:left="360"/>
+      </w:pPr>
+      <w:r>
+        <w:t xml:space="preserve">    &lt;section </w:t>
+      </w:r>
+      <w:r>
+        <w:rPr>
+          <w:b/>
+          <w:bCs/>
+          <w:color w:val="FF0000"/>
+        </w:rPr>
+        <w:t>class="content"</w:t>
+      </w:r>
+      <w:r>
+        <w:t>&gt;</w:t>
+      </w:r>
+    </w:p>
+    <w:p>
+      <w:pPr>
+        <w:pStyle w:val="ListParagraph"/>
+        <w:spacing w:line="360" w:lineRule="auto"/>
+        <w:ind w:left="360"/>
+      </w:pPr>
+      <w:r>
+        <w:t xml:space="preserve">        &lt;h1&gt;</w:t>
+      </w:r>
+      <w:proofErr w:type="spellStart"/>
+      <w:r>
+        <w:t>Pokedex</w:t>
+      </w:r>
+      <w:proofErr w:type="spellEnd"/>
+      <w:r>
+        <w:t>&lt;/h1&gt;</w:t>
+      </w:r>
+    </w:p>
+    <w:p>
+      <w:pPr>
+        <w:pStyle w:val="ListParagraph"/>
+        <w:spacing w:line="360" w:lineRule="auto"/>
+        <w:ind w:left="360"/>
+      </w:pPr>
+    </w:p>
+    <w:p>
+      <w:pPr>
+        <w:pStyle w:val="ListParagraph"/>
+        <w:spacing w:line="360" w:lineRule="auto"/>
+        <w:ind w:left="360"/>
+        <w:rPr>
+          <w:lang w:val="fr-FR"/>
+        </w:rPr>
+      </w:pPr>
+      <w:r>
+        <w:t xml:space="preserve">        </w:t>
+      </w:r>
+      <w:r>
+        <w:rPr>
+          <w:lang w:val="fr-FR"/>
+        </w:rPr>
+        <w:t>&lt;</w:t>
+      </w:r>
+      <w:proofErr w:type="spellStart"/>
+      <w:proofErr w:type="gramStart"/>
+      <w:r>
+        <w:rPr>
+          <w:lang w:val="fr-FR"/>
+        </w:rPr>
+        <w:t>ol</w:t>
+      </w:r>
+      <w:proofErr w:type="spellEnd"/>
+      <w:proofErr w:type="gramEnd"/>
+      <w:r>
+        <w:rPr>
+          <w:lang w:val="fr-FR"/>
+        </w:rPr>
+        <w:t>&gt;</w:t>
+      </w:r>
+    </w:p>
+    <w:p>
+      <w:pPr>
+        <w:pStyle w:val="ListParagraph"/>
+        <w:spacing w:line="360" w:lineRule="auto"/>
+        <w:ind w:left="360"/>
+        <w:rPr>
+          <w:lang w:val="fr-FR"/>
+        </w:rPr>
+      </w:pPr>
+      <w:r>
+        <w:rPr>
+          <w:lang w:val="fr-FR"/>
+        </w:rPr>
+        <w:t xml:space="preserve">            &lt;</w:t>
+      </w:r>
+      <w:proofErr w:type="gramStart"/>
+      <w:r>
+        <w:rPr>
+          <w:lang w:val="fr-FR"/>
+        </w:rPr>
+        <w:t>li</w:t>
+      </w:r>
+      <w:proofErr w:type="gramEnd"/>
+      <w:r>
+        <w:rPr>
+          <w:lang w:val="fr-FR"/>
+        </w:rPr>
+        <w:t>&gt;</w:t>
+      </w:r>
+    </w:p>
+    <w:p>
+      <w:pPr>
+        <w:pStyle w:val="ListParagraph"/>
+        <w:spacing w:line="360" w:lineRule="auto"/>
+        <w:ind w:left="360"/>
+        <w:rPr>
+          <w:lang w:val="fr-FR"/>
+        </w:rPr>
+      </w:pPr>
+      <w:r>
+        <w:rPr>
+          <w:lang w:val="fr-FR"/>
+        </w:rPr>
+        <w:t xml:space="preserve">                </w:t>
+      </w:r>
+      <w:proofErr w:type="spellStart"/>
+      <w:r>
+        <w:rPr>
+          <w:lang w:val="fr-FR"/>
+        </w:rPr>
+        <w:t>Bulbasaur</w:t>
+      </w:r>
+      <w:proofErr w:type="spellEnd"/>
+    </w:p>
+    <w:p>
+      <w:pPr>
+        <w:pStyle w:val="ListParagraph"/>
+        <w:spacing w:line="360" w:lineRule="auto"/>
+        <w:ind w:left="360"/>
+        <w:rPr>
+          <w:lang w:val="fr-FR"/>
+        </w:rPr>
+      </w:pPr>
+      <w:r>
+        <w:rPr>
+          <w:lang w:val="fr-FR"/>
+        </w:rPr>
+        <w:t xml:space="preserve">            &lt;/li&gt;</w:t>
+      </w:r>
+    </w:p>
+    <w:p>
+      <w:pPr>
+        <w:pStyle w:val="ListParagraph"/>
+        <w:spacing w:line="360" w:lineRule="auto"/>
+        <w:ind w:left="360"/>
+        <w:rPr>
+          <w:lang w:val="fr-FR"/>
+        </w:rPr>
+      </w:pPr>
+      <w:r>
+        <w:rPr>
+          <w:lang w:val="fr-FR"/>
+        </w:rPr>
+        <w:t xml:space="preserve">            &lt;</w:t>
+      </w:r>
+      <w:proofErr w:type="gramStart"/>
+      <w:r>
+        <w:rPr>
+          <w:lang w:val="fr-FR"/>
+        </w:rPr>
+        <w:t>li</w:t>
+      </w:r>
+      <w:proofErr w:type="gramEnd"/>
+      <w:r>
+        <w:rPr>
+          <w:lang w:val="fr-FR"/>
+        </w:rPr>
+        <w:t>&gt;</w:t>
+      </w:r>
+    </w:p>
+    <w:p>
+      <w:pPr>
+        <w:pStyle w:val="ListParagraph"/>
+        <w:spacing w:line="360" w:lineRule="auto"/>
+        <w:ind w:left="360"/>
+        <w:rPr>
+          <w:lang w:val="fr-FR"/>
+        </w:rPr>
+      </w:pPr>
+      <w:r>
+        <w:rPr>
+          <w:lang w:val="fr-FR"/>
+        </w:rPr>
+        <w:t xml:space="preserve">                </w:t>
+      </w:r>
+      <w:proofErr w:type="spellStart"/>
+      <w:r>
+        <w:rPr>
+          <w:lang w:val="fr-FR"/>
+        </w:rPr>
+        <w:t>Ivysaur</w:t>
+      </w:r>
+      <w:proofErr w:type="spellEnd"/>
+    </w:p>
+    <w:p>
+      <w:pPr>
+        <w:pStyle w:val="ListParagraph"/>
+        <w:spacing w:line="360" w:lineRule="auto"/>
+        <w:ind w:left="360"/>
+        <w:rPr>
+          <w:lang w:val="fr-FR"/>
+        </w:rPr>
+      </w:pPr>
+      <w:r>
+        <w:rPr>
+          <w:lang w:val="fr-FR"/>
+        </w:rPr>
+        <w:t xml:space="preserve">            &lt;/li&gt;</w:t>
+      </w:r>
+    </w:p>
+    <w:p>
+      <w:pPr>
+        <w:pStyle w:val="ListParagraph"/>
+        <w:spacing w:line="360" w:lineRule="auto"/>
+        <w:ind w:left="360"/>
+        <w:rPr>
+          <w:lang w:val="fr-FR"/>
+        </w:rPr>
+      </w:pPr>
+      <w:r>
+        <w:rPr>
+          <w:lang w:val="fr-FR"/>
+        </w:rPr>
+        <w:t xml:space="preserve">            &lt;</w:t>
+      </w:r>
+      <w:proofErr w:type="gramStart"/>
+      <w:r>
+        <w:rPr>
+          <w:lang w:val="fr-FR"/>
+        </w:rPr>
+        <w:t>li</w:t>
+      </w:r>
+      <w:proofErr w:type="gramEnd"/>
+      <w:r>
+        <w:rPr>
+          <w:lang w:val="fr-FR"/>
+        </w:rPr>
+        <w:t>&gt;</w:t>
+      </w:r>
+    </w:p>
+    <w:p>
+      <w:pPr>
+        <w:pStyle w:val="ListParagraph"/>
+        <w:spacing w:line="360" w:lineRule="auto"/>
+        <w:ind w:left="360"/>
+        <w:rPr>
+          <w:lang w:val="fr-FR"/>
+        </w:rPr>
+      </w:pPr>
+      <w:r>
+        <w:rPr>
+          <w:lang w:val="fr-FR"/>
+        </w:rPr>
+        <w:t xml:space="preserve">                </w:t>
+      </w:r>
+      <w:proofErr w:type="spellStart"/>
+      <w:r>
+        <w:rPr>
+          <w:lang w:val="fr-FR"/>
+        </w:rPr>
+        <w:t>Venusaur</w:t>
+      </w:r>
+      <w:proofErr w:type="spellEnd"/>
+    </w:p>
+    <w:p>
+      <w:pPr>
+        <w:pStyle w:val="ListParagraph"/>
+        <w:spacing w:line="360" w:lineRule="auto"/>
+        <w:ind w:left="360"/>
+        <w:rPr>
+          <w:lang w:val="fr-FR"/>
+        </w:rPr>
+      </w:pPr>
+      <w:r>
+        <w:rPr>
+          <w:lang w:val="fr-FR"/>
+        </w:rPr>
+        <w:t xml:space="preserve">            &lt;/li&gt;</w:t>
+      </w:r>
+    </w:p>
+    <w:p>
+      <w:pPr>
+        <w:pStyle w:val="ListParagraph"/>
+        <w:spacing w:line="360" w:lineRule="auto"/>
+        <w:ind w:left="360"/>
+        <w:rPr>
+          <w:lang w:val="fr-FR"/>
+        </w:rPr>
+      </w:pPr>
+      <w:r>
+        <w:rPr>
+          <w:lang w:val="fr-FR"/>
+        </w:rPr>
+        <w:t xml:space="preserve">        &lt;/</w:t>
+      </w:r>
+      <w:proofErr w:type="spellStart"/>
+      <w:r>
+        <w:rPr>
+          <w:lang w:val="fr-FR"/>
+        </w:rPr>
+        <w:t>ol</w:t>
+      </w:r>
+      <w:proofErr w:type="spellEnd"/>
+      <w:r>
+        <w:rPr>
+          <w:lang w:val="fr-FR"/>
+        </w:rPr>
+        <w:t>&gt;</w:t>
+      </w:r>
+    </w:p>
+    <w:p>
+      <w:pPr>
+        <w:pStyle w:val="ListParagraph"/>
+        <w:spacing w:line="360" w:lineRule="auto"/>
+        <w:ind w:left="360"/>
+        <w:rPr>
+          <w:lang w:val="pt-BR"/>
+        </w:rPr>
+      </w:pPr>
+      <w:r>
+        <w:rPr>
+          <w:lang w:val="fr-FR"/>
+        </w:rPr>
+        <w:t xml:space="preserve">    </w:t>
+      </w:r>
+      <w:r>
+        <w:rPr>
+          <w:lang w:val="pt-BR"/>
+        </w:rPr>
+        <w:t>&lt;/</w:t>
+      </w:r>
+      <w:proofErr w:type="spellStart"/>
+      <w:r>
+        <w:rPr>
+          <w:lang w:val="pt-BR"/>
+        </w:rPr>
+        <w:t>section</w:t>
+      </w:r>
+      <w:proofErr w:type="spellEnd"/>
+      <w:r>
+        <w:rPr>
+          <w:lang w:val="pt-BR"/>
+        </w:rPr>
+        <w:t>&gt;</w:t>
+      </w:r>
+    </w:p>
+    <w:p>
+      <w:pPr>
+        <w:pStyle w:val="ListParagraph"/>
+        <w:numPr>
+          <w:ilvl w:val="0"/>
+          <w:numId w:val="3"/>
+        </w:numPr>
+        <w:spacing w:line="360" w:lineRule="auto"/>
+        <w:ind w:left="360"/>
+        <w:rPr>
+          <w:lang w:val="pt-BR"/>
+        </w:rPr>
+      </w:pPr>
+      <w:r>
+        <w:rPr>
+          <w:lang w:val="pt-BR"/>
+        </w:rPr>
+        <w:t>É a partir do nome que damos a essas classes (</w:t>
+      </w:r>
+      <w:r>
+        <w:rPr>
+          <w:b/>
+          <w:bCs/>
+          <w:lang w:val="pt-BR"/>
+        </w:rPr>
+        <w:t>contente</w:t>
+      </w:r>
+      <w:r>
+        <w:rPr>
+          <w:lang w:val="pt-BR"/>
+        </w:rPr>
+        <w:t xml:space="preserve">, no código acima) que atribuímos estilo para aquele </w:t>
+      </w:r>
+      <w:proofErr w:type="spellStart"/>
+      <w:r>
+        <w:rPr>
+          <w:lang w:val="pt-BR"/>
+        </w:rPr>
+        <w:t>tag</w:t>
+      </w:r>
+      <w:proofErr w:type="spellEnd"/>
+      <w:r>
+        <w:rPr>
+          <w:lang w:val="pt-BR"/>
+        </w:rPr>
+        <w:t xml:space="preserve"> no </w:t>
+      </w:r>
+      <w:r>
+        <w:rPr>
+          <w:lang w:val="pt-BR"/>
+        </w:rPr>
+        <w:t>CSS</w:t>
+      </w:r>
+      <w:r>
+        <w:rPr>
+          <w:lang w:val="pt-BR"/>
+        </w:rPr>
+        <w:t xml:space="preserve"> (formato: </w:t>
+      </w:r>
+      <w:r>
+        <w:rPr>
+          <w:b/>
+          <w:bCs/>
+          <w:color w:val="FF0000"/>
+          <w:lang w:val="pt-BR"/>
+        </w:rPr>
+        <w:t>.</w:t>
+      </w:r>
+      <w:proofErr w:type="spellStart"/>
+      <w:r>
+        <w:rPr>
+          <w:b/>
+          <w:bCs/>
+          <w:color w:val="FF0000"/>
+          <w:lang w:val="pt-BR"/>
+        </w:rPr>
+        <w:t>nome-da</w:t>
+      </w:r>
+      <w:proofErr w:type="spellEnd"/>
+      <w:r>
+        <w:rPr>
+          <w:b/>
+          <w:bCs/>
+          <w:color w:val="FF0000"/>
+          <w:lang w:val="pt-BR"/>
+        </w:rPr>
+        <w:t xml:space="preserve"> classe</w:t>
+      </w:r>
+      <w:r>
+        <w:rPr>
+          <w:lang w:val="pt-BR"/>
+        </w:rPr>
+        <w:t>)</w:t>
+      </w:r>
+    </w:p>
+    <w:p>
+      <w:pPr>
+        <w:pStyle w:val="ListParagraph"/>
+        <w:spacing w:line="360" w:lineRule="auto"/>
+        <w:ind w:left="360"/>
+        <w:rPr>
+          <w:lang w:val="pt-BR"/>
+        </w:rPr>
+      </w:pPr>
+      <w:r>
+        <w:rPr>
+          <w:lang w:val="pt-BR"/>
+        </w:rPr>
+        <w:t>Exemplo:</w:t>
+      </w:r>
+    </w:p>
+    <w:p>
+      <w:pPr>
+        <w:pStyle w:val="ListParagraph"/>
+        <w:spacing w:line="360" w:lineRule="auto"/>
+        <w:ind w:left="360"/>
+        <w:rPr>
+          <w:lang w:val="pt-BR"/>
+        </w:rPr>
+      </w:pPr>
+    </w:p>
+    <w:p>
+      <w:pPr>
+        <w:pStyle w:val="ListParagraph"/>
+        <w:spacing w:line="360" w:lineRule="auto"/>
+        <w:ind w:left="360"/>
+        <w:rPr>
+          <w:lang w:val="pt-BR"/>
+        </w:rPr>
+      </w:pPr>
+      <w:r>
+        <w:rPr>
+          <w:b/>
+          <w:bCs/>
+          <w:color w:val="FF0000"/>
+          <w:lang w:val="pt-BR"/>
+        </w:rPr>
+        <w:t>.</w:t>
+      </w:r>
+      <w:proofErr w:type="spellStart"/>
+      <w:r>
+        <w:rPr>
+          <w:b/>
+          <w:bCs/>
+          <w:color w:val="FF0000"/>
+          <w:lang w:val="pt-BR"/>
+        </w:rPr>
+        <w:t>content</w:t>
+      </w:r>
+      <w:proofErr w:type="spellEnd"/>
+      <w:r>
+        <w:rPr>
+          <w:lang w:val="pt-BR"/>
+        </w:rPr>
+        <w:t xml:space="preserve"> {</w:t>
+      </w:r>
+    </w:p>
+    <w:p>
+      <w:pPr>
+        <w:pStyle w:val="ListParagraph"/>
+        <w:spacing w:line="360" w:lineRule="auto"/>
+        <w:ind w:left="360"/>
+        <w:rPr>
+          <w:lang w:val="pt-BR"/>
+        </w:rPr>
+      </w:pPr>
+      <w:r>
+        <w:rPr>
+          <w:lang w:val="pt-BR"/>
+        </w:rPr>
+        <w:t xml:space="preserve">    </w:t>
+      </w:r>
+      <w:proofErr w:type="spellStart"/>
+      <w:r>
+        <w:rPr>
+          <w:lang w:val="pt-BR"/>
+        </w:rPr>
+        <w:t>padding</w:t>
+      </w:r>
+      <w:proofErr w:type="spellEnd"/>
+      <w:r>
+        <w:rPr>
+          <w:lang w:val="pt-BR"/>
+        </w:rPr>
+        <w:t>: 1rem;</w:t>
+      </w:r>
+    </w:p>
+    <w:p>
+      <w:pPr>
+        <w:pStyle w:val="ListParagraph"/>
+        <w:spacing w:line="360" w:lineRule="auto"/>
+        <w:ind w:left="360"/>
+        <w:rPr>
+          <w:lang w:val="pt-BR"/>
+        </w:rPr>
+      </w:pPr>
+      <w:r>
+        <w:rPr>
+          <w:lang w:val="pt-BR"/>
+        </w:rPr>
+        <w:t>}</w:t>
+      </w:r>
+    </w:p>
+    <w:p>
+      <w:pPr>
+        <w:pStyle w:val="ListParagraph"/>
+        <w:spacing w:line="360" w:lineRule="auto"/>
+        <w:ind w:left="360"/>
+        <w:rPr>
+          <w:lang w:val="pt-BR"/>
+        </w:rPr>
+      </w:pPr>
+    </w:p>
+    <w:p>
+      <w:pPr>
+        <w:pStyle w:val="ListParagraph"/>
+        <w:numPr>
+          <w:ilvl w:val="0"/>
+          <w:numId w:val="3"/>
+        </w:numPr>
+        <w:spacing w:line="360" w:lineRule="auto"/>
+        <w:ind w:left="360"/>
+        <w:rPr>
+          <w:lang w:val="pt-BR"/>
+        </w:rPr>
+      </w:pPr>
+      <w:r>
+        <w:rPr>
+          <w:lang w:val="pt-BR"/>
+        </w:rPr>
+        <w:t xml:space="preserve">Para transformar </w:t>
+      </w:r>
+      <w:r>
+        <w:rPr>
+          <w:lang w:val="pt-BR"/>
+        </w:rPr>
+        <w:t xml:space="preserve">algo em </w:t>
+      </w:r>
+      <w:r>
+        <w:rPr>
+          <w:b/>
+          <w:bCs/>
+          <w:color w:val="FF0000"/>
+          <w:lang w:val="pt-BR"/>
+        </w:rPr>
+        <w:t>tabela</w:t>
+      </w:r>
+      <w:r>
+        <w:rPr>
+          <w:color w:val="FF0000"/>
+          <w:lang w:val="pt-BR"/>
+        </w:rPr>
+        <w:t xml:space="preserve"> </w:t>
+      </w:r>
+      <w:r>
+        <w:rPr>
+          <w:lang w:val="pt-BR"/>
+        </w:rPr>
+        <w:t xml:space="preserve">no CSS, utilizamos o comando </w:t>
+      </w:r>
+      <w:r>
+        <w:rPr>
+          <w:b/>
+          <w:bCs/>
+          <w:color w:val="FF0000"/>
+          <w:lang w:val="pt-BR"/>
+        </w:rPr>
+        <w:t>display: grid;</w:t>
+      </w:r>
+    </w:p>
+    <w:p>
+      <w:pPr>
+        <w:pStyle w:val="ListParagraph"/>
+        <w:numPr>
+          <w:ilvl w:val="0"/>
+          <w:numId w:val="3"/>
+        </w:numPr>
+        <w:spacing w:line="360" w:lineRule="auto"/>
+        <w:ind w:left="360"/>
+        <w:rPr>
+          <w:lang w:val="pt-BR"/>
+        </w:rPr>
+      </w:pPr>
+      <w:r>
+        <w:rPr>
+          <w:lang w:val="pt-BR"/>
+        </w:rPr>
+        <w:t xml:space="preserve">Para colocar uma imagem </w:t>
+      </w:r>
+      <w:r>
+        <w:rPr>
+          <w:lang w:val="pt-BR"/>
+        </w:rPr>
+        <w:t xml:space="preserve">no nosso HTML, utilizamos a </w:t>
+      </w:r>
+      <w:proofErr w:type="spellStart"/>
+      <w:r>
+        <w:rPr>
+          <w:b/>
+          <w:bCs/>
+          <w:color w:val="FF0000"/>
+          <w:lang w:val="pt-BR"/>
+        </w:rPr>
+        <w:t>tag</w:t>
+      </w:r>
+      <w:proofErr w:type="spellEnd"/>
+      <w:r>
+        <w:rPr>
+          <w:b/>
+          <w:bCs/>
+          <w:color w:val="FF0000"/>
+          <w:lang w:val="pt-BR"/>
+        </w:rPr>
+        <w:t xml:space="preserve"> </w:t>
+      </w:r>
+      <w:proofErr w:type="spellStart"/>
+      <w:r>
+        <w:rPr>
+          <w:b/>
+          <w:bCs/>
+          <w:color w:val="FF0000"/>
+          <w:lang w:val="pt-BR"/>
+        </w:rPr>
+        <w:t>img</w:t>
+      </w:r>
+      <w:proofErr w:type="spellEnd"/>
+      <w:r>
+        <w:rPr>
+          <w:b/>
+          <w:bCs/>
+          <w:color w:val="FF0000"/>
+          <w:lang w:val="pt-BR"/>
+        </w:rPr>
+        <w:t xml:space="preserve"> </w:t>
+      </w:r>
+      <w:r>
+        <w:rPr>
+          <w:lang w:val="pt-BR"/>
+        </w:rPr>
+        <w:t xml:space="preserve">e passamos o caminho da imagem dentro de </w:t>
+      </w:r>
+      <w:proofErr w:type="spellStart"/>
+      <w:r>
+        <w:rPr>
+          <w:b/>
+          <w:bCs/>
+          <w:lang w:val="pt-BR"/>
+        </w:rPr>
+        <w:t>src</w:t>
+      </w:r>
+      <w:proofErr w:type="spellEnd"/>
+    </w:p>
+    <w:p>
+      <w:pPr>
+        <w:pStyle w:val="ListParagraph"/>
+        <w:numPr>
+          <w:ilvl w:val="0"/>
+          <w:numId w:val="3"/>
+        </w:numPr>
+        <w:spacing w:line="360" w:lineRule="auto"/>
+        <w:ind w:left="360"/>
+        <w:rPr>
+          <w:lang w:val="pt-BR"/>
+        </w:rPr>
+      </w:pPr>
+      <w:r>
+        <w:rPr>
+          <w:lang w:val="pt-BR"/>
+        </w:rPr>
+        <w:t xml:space="preserve">O comando </w:t>
+      </w:r>
+      <w:r>
+        <w:rPr>
+          <w:b/>
+          <w:bCs/>
+          <w:color w:val="FF0000"/>
+          <w:lang w:val="pt-BR"/>
+        </w:rPr>
+        <w:t xml:space="preserve">display: </w:t>
+      </w:r>
+      <w:proofErr w:type="spellStart"/>
+      <w:r>
+        <w:rPr>
+          <w:b/>
+          <w:bCs/>
+          <w:color w:val="FF0000"/>
+          <w:lang w:val="pt-BR"/>
+        </w:rPr>
+        <w:t>flex</w:t>
+      </w:r>
+      <w:proofErr w:type="spellEnd"/>
+      <w:r>
+        <w:rPr>
+          <w:b/>
+          <w:bCs/>
+          <w:color w:val="FF0000"/>
+          <w:lang w:val="pt-BR"/>
+        </w:rPr>
+        <w:t>;</w:t>
+      </w:r>
+      <w:r>
+        <w:rPr>
+          <w:b/>
+          <w:bCs/>
+          <w:lang w:val="pt-BR"/>
+        </w:rPr>
+        <w:t xml:space="preserve"> </w:t>
+      </w:r>
+      <w:r>
+        <w:rPr>
+          <w:lang w:val="pt-BR"/>
+        </w:rPr>
+        <w:t xml:space="preserve">faz com que os </w:t>
+      </w:r>
+      <w:r>
+        <w:rPr>
+          <w:lang w:val="pt-BR"/>
+        </w:rPr>
+        <w:t>elementos</w:t>
+      </w:r>
+      <w:r>
+        <w:rPr>
+          <w:lang w:val="pt-BR"/>
+        </w:rPr>
+        <w:t xml:space="preserve"> </w:t>
+      </w:r>
+      <w:r>
+        <w:rPr>
+          <w:lang w:val="pt-BR"/>
+        </w:rPr>
+        <w:t>se organizem</w:t>
+      </w:r>
+      <w:r>
+        <w:rPr>
+          <w:lang w:val="pt-BR"/>
+        </w:rPr>
+        <w:t xml:space="preserve"> </w:t>
+      </w:r>
+      <w:r>
+        <w:rPr>
+          <w:lang w:val="pt-BR"/>
+        </w:rPr>
+        <w:t>dentro de um espaço</w:t>
+      </w:r>
+      <w:r>
+        <w:rPr>
+          <w:lang w:val="pt-BR"/>
+        </w:rPr>
+        <w:t>, sem um sobrepor o outro</w:t>
+      </w:r>
+    </w:p>
+    <w:p>
+      <w:pPr>
+        <w:pStyle w:val="ListParagraph"/>
+        <w:spacing w:line="360" w:lineRule="auto"/>
+        <w:ind w:left="360"/>
+        <w:rPr>
+          <w:lang w:val="pt-BR"/>
+        </w:rPr>
+      </w:pPr>
+      <w:r>
+        <w:rPr>
+          <w:lang w:val="pt-BR"/>
+        </w:rPr>
+        <w:t xml:space="preserve">- </w:t>
+      </w:r>
+      <w:proofErr w:type="spellStart"/>
+      <w:r>
+        <w:rPr>
+          <w:b/>
+          <w:bCs/>
+          <w:color w:val="FF0000"/>
+          <w:lang w:val="pt-BR"/>
+        </w:rPr>
+        <w:t>flex-direction</w:t>
+      </w:r>
+      <w:r>
+        <w:rPr>
+          <w:b/>
+          <w:bCs/>
+          <w:color w:val="FF0000"/>
+          <w:lang w:val="pt-BR"/>
+        </w:rPr>
+        <w:t>:column</w:t>
+      </w:r>
+      <w:proofErr w:type="spellEnd"/>
+      <w:r>
+        <w:rPr>
+          <w:b/>
+          <w:bCs/>
+          <w:color w:val="FF0000"/>
+          <w:lang w:val="pt-BR"/>
+        </w:rPr>
+        <w:t>;</w:t>
+      </w:r>
+      <w:r>
+        <w:rPr>
+          <w:b/>
+          <w:bCs/>
+          <w:lang w:val="pt-BR"/>
+        </w:rPr>
+        <w:t xml:space="preserve">: </w:t>
+      </w:r>
+      <w:r>
+        <w:rPr>
+          <w:lang w:val="pt-BR"/>
+        </w:rPr>
+        <w:t>um elemento fica acima e outro abaixo</w:t>
+      </w:r>
+    </w:p>
+    <w:p>
+      <w:pPr>
+        <w:pStyle w:val="ListParagraph"/>
+        <w:spacing w:line="360" w:lineRule="auto"/>
+        <w:ind w:left="360"/>
+        <w:rPr>
+          <w:lang w:val="pt-BR"/>
+        </w:rPr>
+      </w:pPr>
+      <w:r>
+        <w:rPr>
+          <w:lang w:val="pt-BR"/>
+        </w:rPr>
+        <w:t xml:space="preserve">- </w:t>
+      </w:r>
+      <w:proofErr w:type="spellStart"/>
+      <w:r>
+        <w:rPr>
+          <w:b/>
+          <w:bCs/>
+          <w:color w:val="FF0000"/>
+          <w:lang w:val="pt-BR"/>
+        </w:rPr>
+        <w:t>flex-direction</w:t>
+      </w:r>
+      <w:proofErr w:type="spellEnd"/>
+      <w:r>
+        <w:rPr>
+          <w:b/>
+          <w:bCs/>
+          <w:color w:val="FF0000"/>
+          <w:lang w:val="pt-BR"/>
+        </w:rPr>
+        <w:t xml:space="preserve">: </w:t>
+      </w:r>
+      <w:proofErr w:type="spellStart"/>
+      <w:r>
+        <w:rPr>
+          <w:b/>
+          <w:bCs/>
+          <w:color w:val="FF0000"/>
+          <w:lang w:val="pt-BR"/>
+        </w:rPr>
+        <w:t>row</w:t>
+      </w:r>
+      <w:proofErr w:type="spellEnd"/>
+      <w:r>
+        <w:rPr>
+          <w:b/>
+          <w:bCs/>
+          <w:color w:val="FF0000"/>
+          <w:lang w:val="pt-BR"/>
+        </w:rPr>
+        <w:t>;</w:t>
+      </w:r>
+      <w:r>
+        <w:rPr>
+          <w:b/>
+          <w:bCs/>
+          <w:lang w:val="pt-BR"/>
+        </w:rPr>
+        <w:t xml:space="preserve">: </w:t>
+      </w:r>
+      <w:r>
+        <w:rPr>
+          <w:lang w:val="pt-BR"/>
+        </w:rPr>
+        <w:t>um elemento fica ao lado do outro</w:t>
+      </w:r>
+    </w:p>
+    <w:p>
+      <w:pPr>
+        <w:pStyle w:val="ListParagraph"/>
+        <w:numPr>
+          <w:ilvl w:val="0"/>
+          <w:numId w:val="3"/>
+        </w:numPr>
+        <w:spacing w:line="360" w:lineRule="auto"/>
+        <w:ind w:left="360"/>
+        <w:rPr>
+          <w:lang w:val="pt-BR"/>
+        </w:rPr>
+      </w:pPr>
+      <w:r>
+        <w:rPr>
+          <w:lang w:val="pt-BR"/>
+        </w:rPr>
+        <w:t xml:space="preserve">O comando </w:t>
+      </w:r>
+      <w:proofErr w:type="spellStart"/>
+      <w:r>
+        <w:rPr>
+          <w:b/>
+          <w:bCs/>
+          <w:color w:val="FF0000"/>
+          <w:lang w:val="pt-BR"/>
+        </w:rPr>
+        <w:t>max-width</w:t>
+      </w:r>
+      <w:proofErr w:type="spellEnd"/>
+      <w:r>
+        <w:rPr>
+          <w:b/>
+          <w:bCs/>
+          <w:color w:val="FF0000"/>
+          <w:lang w:val="pt-BR"/>
+        </w:rPr>
+        <w:t>: 100%;</w:t>
+      </w:r>
+      <w:r>
+        <w:rPr>
+          <w:b/>
+          <w:bCs/>
+          <w:lang w:val="pt-BR"/>
+        </w:rPr>
+        <w:t xml:space="preserve"> </w:t>
+      </w:r>
+      <w:r>
+        <w:rPr>
+          <w:lang w:val="pt-BR"/>
+        </w:rPr>
+        <w:t>faz com que o elemento nunca ultrapasse a delimitação em que ele está dentro, saindo para fora da margem</w:t>
+      </w:r>
+    </w:p>
+    <w:p>
+      <w:pPr>
+        <w:pStyle w:val="ListParagraph"/>
+        <w:spacing w:line="360" w:lineRule="auto"/>
+        <w:ind w:left="360"/>
+        <w:rPr>
+          <w:lang w:val="pt-BR"/>
+        </w:rPr>
+      </w:pPr>
+    </w:p>
+    <w:p>
+      <w:pPr>
+        <w:pStyle w:val="ListParagraph"/>
+        <w:spacing w:line="360" w:lineRule="auto"/>
+        <w:ind w:left="360"/>
+        <w:jc w:val="center"/>
+        <w:rPr>
+          <w:sz w:val="32"/>
+          <w:szCs w:val="32"/>
+          <w:lang w:val="pt-BR"/>
+        </w:rPr>
+      </w:pPr>
+      <w:r>
+        <w:rPr>
+          <w:sz w:val="32"/>
+          <w:szCs w:val="32"/>
+          <w:lang w:val="pt-BR"/>
+        </w:rPr>
+        <w:t>Media Query</w:t>
+      </w:r>
+    </w:p>
+    <w:p>
+      <w:pPr>
+        <w:pStyle w:val="ListParagraph"/>
+        <w:spacing w:line="360" w:lineRule="auto"/>
+        <w:ind w:left="360"/>
+        <w:jc w:val="center"/>
+        <w:rPr>
+          <w:sz w:val="32"/>
+          <w:szCs w:val="32"/>
+          <w:lang w:val="pt-BR"/>
+        </w:rPr>
+      </w:pPr>
+    </w:p>
+    <w:p>
+      <w:pPr>
+        <w:pStyle w:val="ListParagraph"/>
+        <w:numPr>
+          <w:ilvl w:val="0"/>
+          <w:numId w:val="3"/>
+        </w:numPr>
+        <w:spacing w:line="360" w:lineRule="auto"/>
+        <w:ind w:left="360"/>
+        <w:rPr>
+          <w:lang w:val="pt-BR"/>
+        </w:rPr>
+      </w:pPr>
+      <w:r>
+        <w:rPr>
+          <w:b/>
+          <w:bCs/>
+          <w:color w:val="FF0000"/>
+          <w:lang w:val="pt-BR"/>
+        </w:rPr>
+        <w:t>Media query</w:t>
+      </w:r>
+      <w:r>
+        <w:rPr>
+          <w:lang w:val="pt-BR"/>
+        </w:rPr>
+        <w:t xml:space="preserve">: </w:t>
+      </w:r>
+      <w:r>
+        <w:rPr>
+          <w:b/>
+          <w:bCs/>
+          <w:lang w:val="pt-BR"/>
+        </w:rPr>
+        <w:t xml:space="preserve"> </w:t>
+      </w:r>
+      <w:r>
+        <w:rPr>
+          <w:lang w:val="pt-BR"/>
+        </w:rPr>
+        <w:t>conjunto de CSS que vai s</w:t>
+      </w:r>
+      <w:r>
+        <w:rPr>
+          <w:lang w:val="pt-BR"/>
+        </w:rPr>
+        <w:t>er aplicado</w:t>
+      </w:r>
+      <w:r>
+        <w:rPr>
+          <w:lang w:val="pt-BR"/>
+        </w:rPr>
+        <w:t xml:space="preserve"> de acordo com o tamanho da tela. Em outras palavras, é a responsividade da aplicação</w:t>
       </w:r>
     </w:p>
     <w:sectPr>
@@ -929,16 +4048,16 @@
     </w:lvl>
   </w:abstractNum>
   <w:abstractNum w:abstractNumId="1" w15:restartNumberingAfterBreak="0">
-    <w:nsid w:val="7C28648E"/>
+    <w:nsid w:val="45BA336A"/>
     <w:multiLevelType w:val="hybridMultilevel"/>
-    <w:tmpl w:val="19345FB0"/>
+    <w:tmpl w:val="278817A4"/>
     <w:lvl w:ilvl="0" w:tplc="04090001">
       <w:start w:val="1"/>
       <w:numFmt w:val="bullet"/>
       <w:lvlText w:val=""/>
       <w:lvlJc w:val="left"/>
       <w:pPr>
-        <w:ind w:left="720" w:hanging="360"/>
+        <w:ind w:left="1440" w:hanging="360"/>
       </w:pPr>
       <w:rPr>
         <w:rFonts w:ascii="Symbol" w:hAnsi="Symbol" w:hint="default"/>
@@ -950,7 +4069,7 @@
       <w:lvlText w:val="o"/>
       <w:lvlJc w:val="left"/>
       <w:pPr>
-        <w:ind w:left="1440" w:hanging="360"/>
+        <w:ind w:left="2160" w:hanging="360"/>
       </w:pPr>
       <w:rPr>
         <w:rFonts w:ascii="Courier New" w:hAnsi="Courier New" w:cs="Courier New" w:hint="default"/>
@@ -962,7 +4081,7 @@
       <w:lvlText w:val=""/>
       <w:lvlJc w:val="left"/>
       <w:pPr>
-        <w:ind w:left="2160" w:hanging="360"/>
+        <w:ind w:left="2880" w:hanging="360"/>
       </w:pPr>
       <w:rPr>
         <w:rFonts w:ascii="Wingdings" w:hAnsi="Wingdings" w:hint="default"/>
@@ -974,7 +4093,7 @@
       <w:lvlText w:val=""/>
       <w:lvlJc w:val="left"/>
       <w:pPr>
-        <w:ind w:left="2880" w:hanging="360"/>
+        <w:ind w:left="3600" w:hanging="360"/>
       </w:pPr>
       <w:rPr>
         <w:rFonts w:ascii="Symbol" w:hAnsi="Symbol" w:hint="default"/>
@@ -986,7 +4105,7 @@
       <w:lvlText w:val="o"/>
       <w:lvlJc w:val="left"/>
       <w:pPr>
-        <w:ind w:left="3600" w:hanging="360"/>
+        <w:ind w:left="4320" w:hanging="360"/>
       </w:pPr>
       <w:rPr>
         <w:rFonts w:ascii="Courier New" w:hAnsi="Courier New" w:cs="Courier New" w:hint="default"/>
@@ -998,7 +4117,7 @@
       <w:lvlText w:val=""/>
       <w:lvlJc w:val="left"/>
       <w:pPr>
-        <w:ind w:left="4320" w:hanging="360"/>
+        <w:ind w:left="5040" w:hanging="360"/>
       </w:pPr>
       <w:rPr>
         <w:rFonts w:ascii="Wingdings" w:hAnsi="Wingdings" w:hint="default"/>
@@ -1010,7 +4129,7 @@
       <w:lvlText w:val=""/>
       <w:lvlJc w:val="left"/>
       <w:pPr>
-        <w:ind w:left="5040" w:hanging="360"/>
+        <w:ind w:left="5760" w:hanging="360"/>
       </w:pPr>
       <w:rPr>
         <w:rFonts w:ascii="Symbol" w:hAnsi="Symbol" w:hint="default"/>
@@ -1022,7 +4141,7 @@
       <w:lvlText w:val="o"/>
       <w:lvlJc w:val="left"/>
       <w:pPr>
-        <w:ind w:left="5760" w:hanging="360"/>
+        <w:ind w:left="6480" w:hanging="360"/>
       </w:pPr>
       <w:rPr>
         <w:rFonts w:ascii="Courier New" w:hAnsi="Courier New" w:cs="Courier New" w:hint="default"/>
@@ -1034,6 +4153,119 @@
       <w:lvlText w:val=""/>
       <w:lvlJc w:val="left"/>
       <w:pPr>
+        <w:ind w:left="7200" w:hanging="360"/>
+      </w:pPr>
+      <w:rPr>
+        <w:rFonts w:ascii="Wingdings" w:hAnsi="Wingdings" w:hint="default"/>
+      </w:rPr>
+    </w:lvl>
+  </w:abstractNum>
+  <w:abstractNum w:abstractNumId="2" w15:restartNumberingAfterBreak="0">
+    <w:nsid w:val="7C28648E"/>
+    <w:multiLevelType w:val="hybridMultilevel"/>
+    <w:tmpl w:val="19345FB0"/>
+    <w:lvl w:ilvl="0" w:tplc="04090001">
+      <w:start w:val="1"/>
+      <w:numFmt w:val="bullet"/>
+      <w:lvlText w:val=""/>
+      <w:lvlJc w:val="left"/>
+      <w:pPr>
+        <w:ind w:left="720" w:hanging="360"/>
+      </w:pPr>
+      <w:rPr>
+        <w:rFonts w:ascii="Symbol" w:hAnsi="Symbol" w:hint="default"/>
+      </w:rPr>
+    </w:lvl>
+    <w:lvl w:ilvl="1" w:tplc="04090003" w:tentative="1">
+      <w:start w:val="1"/>
+      <w:numFmt w:val="bullet"/>
+      <w:lvlText w:val="o"/>
+      <w:lvlJc w:val="left"/>
+      <w:pPr>
+        <w:ind w:left="1440" w:hanging="360"/>
+      </w:pPr>
+      <w:rPr>
+        <w:rFonts w:ascii="Courier New" w:hAnsi="Courier New" w:cs="Courier New" w:hint="default"/>
+      </w:rPr>
+    </w:lvl>
+    <w:lvl w:ilvl="2" w:tplc="04090005" w:tentative="1">
+      <w:start w:val="1"/>
+      <w:numFmt w:val="bullet"/>
+      <w:lvlText w:val=""/>
+      <w:lvlJc w:val="left"/>
+      <w:pPr>
+        <w:ind w:left="2160" w:hanging="360"/>
+      </w:pPr>
+      <w:rPr>
+        <w:rFonts w:ascii="Wingdings" w:hAnsi="Wingdings" w:hint="default"/>
+      </w:rPr>
+    </w:lvl>
+    <w:lvl w:ilvl="3" w:tplc="04090001" w:tentative="1">
+      <w:start w:val="1"/>
+      <w:numFmt w:val="bullet"/>
+      <w:lvlText w:val=""/>
+      <w:lvlJc w:val="left"/>
+      <w:pPr>
+        <w:ind w:left="2880" w:hanging="360"/>
+      </w:pPr>
+      <w:rPr>
+        <w:rFonts w:ascii="Symbol" w:hAnsi="Symbol" w:hint="default"/>
+      </w:rPr>
+    </w:lvl>
+    <w:lvl w:ilvl="4" w:tplc="04090003" w:tentative="1">
+      <w:start w:val="1"/>
+      <w:numFmt w:val="bullet"/>
+      <w:lvlText w:val="o"/>
+      <w:lvlJc w:val="left"/>
+      <w:pPr>
+        <w:ind w:left="3600" w:hanging="360"/>
+      </w:pPr>
+      <w:rPr>
+        <w:rFonts w:ascii="Courier New" w:hAnsi="Courier New" w:cs="Courier New" w:hint="default"/>
+      </w:rPr>
+    </w:lvl>
+    <w:lvl w:ilvl="5" w:tplc="04090005" w:tentative="1">
+      <w:start w:val="1"/>
+      <w:numFmt w:val="bullet"/>
+      <w:lvlText w:val=""/>
+      <w:lvlJc w:val="left"/>
+      <w:pPr>
+        <w:ind w:left="4320" w:hanging="360"/>
+      </w:pPr>
+      <w:rPr>
+        <w:rFonts w:ascii="Wingdings" w:hAnsi="Wingdings" w:hint="default"/>
+      </w:rPr>
+    </w:lvl>
+    <w:lvl w:ilvl="6" w:tplc="04090001" w:tentative="1">
+      <w:start w:val="1"/>
+      <w:numFmt w:val="bullet"/>
+      <w:lvlText w:val=""/>
+      <w:lvlJc w:val="left"/>
+      <w:pPr>
+        <w:ind w:left="5040" w:hanging="360"/>
+      </w:pPr>
+      <w:rPr>
+        <w:rFonts w:ascii="Symbol" w:hAnsi="Symbol" w:hint="default"/>
+      </w:rPr>
+    </w:lvl>
+    <w:lvl w:ilvl="7" w:tplc="04090003" w:tentative="1">
+      <w:start w:val="1"/>
+      <w:numFmt w:val="bullet"/>
+      <w:lvlText w:val="o"/>
+      <w:lvlJc w:val="left"/>
+      <w:pPr>
+        <w:ind w:left="5760" w:hanging="360"/>
+      </w:pPr>
+      <w:rPr>
+        <w:rFonts w:ascii="Courier New" w:hAnsi="Courier New" w:cs="Courier New" w:hint="default"/>
+      </w:rPr>
+    </w:lvl>
+    <w:lvl w:ilvl="8" w:tplc="04090005" w:tentative="1">
+      <w:start w:val="1"/>
+      <w:numFmt w:val="bullet"/>
+      <w:lvlText w:val=""/>
+      <w:lvlJc w:val="left"/>
+      <w:pPr>
         <w:ind w:left="6480" w:hanging="360"/>
       </w:pPr>
       <w:rPr>
@@ -1042,10 +4274,13 @@
     </w:lvl>
   </w:abstractNum>
   <w:num w:numId="1" w16cid:durableId="887834808">
-    <w:abstractNumId w:val="1"/>
+    <w:abstractNumId w:val="2"/>
   </w:num>
   <w:num w:numId="2" w16cid:durableId="1551916661">
     <w:abstractNumId w:val="0"/>
+  </w:num>
+  <w:num w:numId="3" w16cid:durableId="1732003656">
+    <w:abstractNumId w:val="1"/>
   </w:num>
 </w:numbering>
 </file>

</xml_diff>